<commit_message>
update Aug 30 2021
</commit_message>
<xml_diff>
--- a/Networks_and_Security-ICS460_01-Falll2021/ICS460-Fall2021-Syllabus.docx
+++ b/Networks_and_Security-ICS460_01-Falll2021/ICS460-Fall2021-Syllabus.docx
@@ -792,6 +792,9 @@
     <w:p>
       <w:pPr>
         <w:pStyle w:val="Heading2"/>
+        <w:rPr>
+          <w:del w:id="0" w:author="Chetty, Damodar Kumar S" w:date="2021-08-27T13:25:00Z"/>
+        </w:rPr>
       </w:pPr>
       <w:r>
         <w:t>Text</w:t>
@@ -801,42 +804,123 @@
       </w:r>
     </w:p>
     <w:p>
-      <w:r>
-        <w:rPr>
-          <w:b/>
-        </w:rPr>
-        <w:t>Computer Networks, 5</w:t>
-      </w:r>
-      <w:r>
-        <w:rPr>
-          <w:b/>
-          <w:vertAlign w:val="superscript"/>
-        </w:rPr>
-        <w:t>th</w:t>
-      </w:r>
-      <w:r>
-        <w:rPr>
-          <w:b/>
-        </w:rPr>
-        <w:t xml:space="preserve"> Edition</w:t>
-      </w:r>
-      <w:r>
-        <w:br/>
-      </w:r>
-      <w:r>
-        <w:t xml:space="preserve">by </w:t>
-      </w:r>
-      <w:r>
-        <w:t xml:space="preserve">Andrew S. Tanenbaum, David J. </w:t>
-      </w:r>
-      <w:proofErr w:type="spellStart"/>
-      <w:r>
-        <w:t>Wetherall</w:t>
-      </w:r>
-      <w:proofErr w:type="spellEnd"/>
-      <w:r>
-        <w:t xml:space="preserve"> (ISBN-10: 0-13-212695-8)</w:t>
-      </w:r>
+      <w:pPr>
+        <w:pStyle w:val="Heading2"/>
+        <w:rPr>
+          <w:ins w:id="1" w:author="Chetty, Damodar Kumar S" w:date="2021-08-27T13:25:00Z"/>
+        </w:rPr>
+        <w:pPrChange w:id="2" w:author="Chetty, Damodar Kumar S" w:date="2021-08-27T13:25:00Z">
+          <w:pPr/>
+        </w:pPrChange>
+      </w:pPr>
+      <w:del w:id="3" w:author="Chetty, Damodar Kumar S" w:date="2021-08-27T13:25:00Z">
+        <w:r>
+          <w:rPr>
+            <w:b/>
+          </w:rPr>
+          <w:delText>Computer Networks, 5</w:delText>
+        </w:r>
+        <w:r>
+          <w:rPr>
+            <w:b/>
+            <w:vertAlign w:val="superscript"/>
+          </w:rPr>
+          <w:delText>th</w:delText>
+        </w:r>
+        <w:r>
+          <w:rPr>
+            <w:b/>
+          </w:rPr>
+          <w:delText xml:space="preserve"> Edition</w:delText>
+        </w:r>
+        <w:r>
+          <w:br/>
+        </w:r>
+        <w:r>
+          <w:delText xml:space="preserve">by </w:delText>
+        </w:r>
+        <w:r>
+          <w:delText>Andrew S. Tanenbaum, David J. Wetherall</w:delText>
+        </w:r>
+        <w:r>
+          <w:delText xml:space="preserve"> (ISBN-10: 0-13-212695-8)</w:delText>
+        </w:r>
+      </w:del>
+    </w:p>
+    <w:p>
+      <w:ins w:id="4" w:author="Chetty, Damodar Kumar S" w:date="2021-08-27T13:24:00Z">
+        <w:r>
+          <w:rPr>
+            <w:highlight w:val="yellow"/>
+            <w:rPrChange w:id="5" w:author="Chetty, Damodar Kumar S" w:date="2021-08-27T13:25:00Z">
+              <w:rPr/>
+            </w:rPrChange>
+          </w:rPr>
+          <w:t xml:space="preserve">Computer </w:t>
+        </w:r>
+      </w:ins>
+      <w:ins w:id="6" w:author="Chetty, Damodar Kumar S" w:date="2021-08-27T13:25:00Z">
+        <w:r>
+          <w:rPr>
+            <w:highlight w:val="yellow"/>
+            <w:rPrChange w:id="7" w:author="Chetty, Damodar Kumar S" w:date="2021-08-27T13:25:00Z">
+              <w:rPr/>
+            </w:rPrChange>
+          </w:rPr>
+          <w:t>N</w:t>
+        </w:r>
+      </w:ins>
+      <w:ins w:id="8" w:author="Chetty, Damodar Kumar S" w:date="2021-08-27T13:24:00Z">
+        <w:r>
+          <w:rPr>
+            <w:highlight w:val="yellow"/>
+            <w:rPrChange w:id="9" w:author="Chetty, Damodar Kumar S" w:date="2021-08-27T13:25:00Z">
+              <w:rPr/>
+            </w:rPrChange>
+          </w:rPr>
+          <w:t>et</w:t>
+        </w:r>
+      </w:ins>
+      <w:ins w:id="10" w:author="Chetty, Damodar Kumar S" w:date="2021-08-27T13:25:00Z">
+        <w:r>
+          <w:rPr>
+            <w:highlight w:val="yellow"/>
+            <w:rPrChange w:id="11" w:author="Chetty, Damodar Kumar S" w:date="2021-08-27T13:25:00Z">
+              <w:rPr/>
+            </w:rPrChange>
+          </w:rPr>
+          <w:t>working, 8</w:t>
+        </w:r>
+        <w:r>
+          <w:rPr>
+            <w:highlight w:val="yellow"/>
+            <w:vertAlign w:val="superscript"/>
+            <w:rPrChange w:id="12" w:author="Chetty, Damodar Kumar S" w:date="2021-08-27T13:25:00Z">
+              <w:rPr/>
+            </w:rPrChange>
+          </w:rPr>
+          <w:t>th</w:t>
+        </w:r>
+        <w:r>
+          <w:rPr>
+            <w:highlight w:val="yellow"/>
+            <w:rPrChange w:id="13" w:author="Chetty, Damodar Kumar S" w:date="2021-08-27T13:25:00Z">
+              <w:rPr/>
+            </w:rPrChange>
+          </w:rPr>
+          <w:t xml:space="preserve"> Edition</w:t>
+        </w:r>
+        <w:r>
+          <w:rPr>
+            <w:highlight w:val="yellow"/>
+            <w:rPrChange w:id="14" w:author="Chetty, Damodar Kumar S" w:date="2021-08-27T13:25:00Z">
+              <w:rPr/>
+            </w:rPrChange>
+          </w:rPr>
+          <w:br/>
+          <w:t>by James Kurose; Keith Ross</w:t>
+        </w:r>
+      </w:ins>
     </w:p>
     <w:p>
       <w:pPr>
@@ -1056,6 +1140,7 @@
         <w:rPr>
           <w:color w:val="FF0000"/>
         </w:rPr>
+        <w:lastRenderedPageBreak/>
         <w:t xml:space="preserve">This course requires significant programming. </w:t>
       </w:r>
       <w:r>
@@ -1067,7 +1152,6 @@
         <w:shd w:val="clear" w:color="auto" w:fill="DAEEF3"/>
       </w:pPr>
       <w:r>
-        <w:lastRenderedPageBreak/>
         <w:t xml:space="preserve">Note that I cannot grade based on how many hours went into preparation or project work. I can only grade on final submissions. </w:t>
       </w:r>
     </w:p>
@@ -1132,19 +1216,7 @@
         <w:jc w:val="both"/>
       </w:pPr>
       <w:r>
-        <w:t xml:space="preserve">You can send </w:t>
-      </w:r>
-      <w:r>
-        <w:t xml:space="preserve">me </w:t>
-      </w:r>
-      <w:r>
-        <w:t xml:space="preserve">an email with any question or concern regarding the course. </w:t>
-      </w:r>
-      <w:r>
-        <w:t xml:space="preserve">I </w:t>
-      </w:r>
-      <w:r>
-        <w:t xml:space="preserve">will get back to you within 48-hours on </w:t>
+        <w:t xml:space="preserve">You can send me an email with any question or concern regarding the course. I will get back to you within 48-hours on </w:t>
       </w:r>
       <w:proofErr w:type="gramStart"/>
       <w:r>
@@ -2026,6 +2098,7 @@
         <w:pStyle w:val="Heading2"/>
       </w:pPr>
       <w:r>
+        <w:lastRenderedPageBreak/>
         <w:t xml:space="preserve">Schedule of Topics and Due Dates </w:t>
       </w:r>
       <w:r>
@@ -2249,12 +2322,22 @@
                 <w:color w:val="000000" w:themeColor="text1"/>
               </w:rPr>
             </w:pPr>
-            <w:r>
-              <w:rPr>
-                <w:color w:val="000000" w:themeColor="text1"/>
-              </w:rPr>
-              <w:t>Introduction</w:t>
-            </w:r>
+            <w:del w:id="15" w:author="Chetty, Damodar Kumar S" w:date="2021-08-28T14:45:00Z">
+              <w:r>
+                <w:rPr>
+                  <w:color w:val="000000" w:themeColor="text1"/>
+                </w:rPr>
+                <w:delText>Introduction</w:delText>
+              </w:r>
+            </w:del>
+            <w:ins w:id="16" w:author="Chetty, Damodar Kumar S" w:date="2021-08-28T14:45:00Z">
+              <w:r>
+                <w:rPr>
+                  <w:color w:val="000000" w:themeColor="text1"/>
+                </w:rPr>
+                <w:t>Computer Networks and the Internet</w:t>
+              </w:r>
+            </w:ins>
           </w:p>
         </w:tc>
         <w:tc>
@@ -2285,7 +2368,6 @@
               <w:rPr>
                 <w:color w:val="000000" w:themeColor="text1"/>
               </w:rPr>
-              <w:lastRenderedPageBreak/>
               <w:t>3</w:t>
             </w:r>
           </w:p>
@@ -2318,12 +2400,22 @@
                 <w:color w:val="000000" w:themeColor="text1"/>
               </w:rPr>
             </w:pPr>
-            <w:r>
-              <w:rPr>
-                <w:color w:val="000000" w:themeColor="text1"/>
-              </w:rPr>
-              <w:t>Protocols and Layers</w:t>
-            </w:r>
+            <w:del w:id="17" w:author="Chetty, Damodar Kumar S" w:date="2021-08-28T14:45:00Z">
+              <w:r>
+                <w:rPr>
+                  <w:color w:val="000000" w:themeColor="text1"/>
+                </w:rPr>
+                <w:delText>Protocols and Layers</w:delText>
+              </w:r>
+            </w:del>
+            <w:ins w:id="18" w:author="Chetty, Damodar Kumar S" w:date="2021-08-28T14:45:00Z">
+              <w:r>
+                <w:rPr>
+                  <w:color w:val="000000" w:themeColor="text1"/>
+                </w:rPr>
+                <w:t>Application Layer</w:t>
+              </w:r>
+            </w:ins>
           </w:p>
         </w:tc>
         <w:tc>
@@ -2386,12 +2478,22 @@
                 <w:color w:val="000000" w:themeColor="text1"/>
               </w:rPr>
             </w:pPr>
-            <w:r>
-              <w:rPr>
-                <w:color w:val="000000" w:themeColor="text1"/>
-              </w:rPr>
-              <w:t>Physical Layer</w:t>
-            </w:r>
+            <w:del w:id="19" w:author="Chetty, Damodar Kumar S" w:date="2021-08-28T14:45:00Z">
+              <w:r>
+                <w:rPr>
+                  <w:color w:val="000000" w:themeColor="text1"/>
+                </w:rPr>
+                <w:delText>Physical Layer</w:delText>
+              </w:r>
+            </w:del>
+            <w:ins w:id="20" w:author="Chetty, Damodar Kumar S" w:date="2021-08-28T14:45:00Z">
+              <w:r>
+                <w:rPr>
+                  <w:color w:val="000000" w:themeColor="text1"/>
+                </w:rPr>
+                <w:t>Application layer - 2</w:t>
+              </w:r>
+            </w:ins>
           </w:p>
         </w:tc>
         <w:tc>
@@ -2454,12 +2556,22 @@
                 <w:color w:val="000000" w:themeColor="text1"/>
               </w:rPr>
             </w:pPr>
-            <w:r>
-              <w:rPr>
-                <w:color w:val="000000" w:themeColor="text1"/>
-              </w:rPr>
-              <w:t>Link Layer</w:t>
-            </w:r>
+            <w:del w:id="21" w:author="Chetty, Damodar Kumar S" w:date="2021-08-28T14:45:00Z">
+              <w:r>
+                <w:rPr>
+                  <w:color w:val="000000" w:themeColor="text1"/>
+                </w:rPr>
+                <w:delText>Link Layer</w:delText>
+              </w:r>
+            </w:del>
+            <w:ins w:id="22" w:author="Chetty, Damodar Kumar S" w:date="2021-08-28T14:45:00Z">
+              <w:r>
+                <w:rPr>
+                  <w:color w:val="000000" w:themeColor="text1"/>
+                </w:rPr>
+                <w:t>Transport Layer</w:t>
+              </w:r>
+            </w:ins>
           </w:p>
         </w:tc>
         <w:tc>
@@ -2472,12 +2584,14 @@
                 <w:color w:val="000000" w:themeColor="text1"/>
               </w:rPr>
             </w:pPr>
-            <w:r>
-              <w:rPr>
-                <w:color w:val="000000" w:themeColor="text1"/>
-              </w:rPr>
-              <w:t>Project 1 due</w:t>
-            </w:r>
+            <w:del w:id="23" w:author="Chetty, Damodar Kumar S" w:date="2021-08-28T14:45:00Z">
+              <w:r>
+                <w:rPr>
+                  <w:color w:val="000000" w:themeColor="text1"/>
+                </w:rPr>
+                <w:delText>Project 1 due</w:delText>
+              </w:r>
+            </w:del>
           </w:p>
         </w:tc>
       </w:tr>
@@ -2528,12 +2642,22 @@
                 <w:color w:val="000000" w:themeColor="text1"/>
               </w:rPr>
             </w:pPr>
-            <w:r>
-              <w:rPr>
-                <w:color w:val="000000" w:themeColor="text1"/>
-              </w:rPr>
-              <w:t>Midterm Exam</w:t>
-            </w:r>
+            <w:del w:id="24" w:author="Chetty, Damodar Kumar S" w:date="2021-08-28T14:45:00Z">
+              <w:r>
+                <w:rPr>
+                  <w:color w:val="000000" w:themeColor="text1"/>
+                </w:rPr>
+                <w:delText>Midterm Exam</w:delText>
+              </w:r>
+            </w:del>
+            <w:ins w:id="25" w:author="Chetty, Damodar Kumar S" w:date="2021-08-28T14:45:00Z">
+              <w:r>
+                <w:rPr>
+                  <w:color w:val="000000" w:themeColor="text1"/>
+                </w:rPr>
+                <w:t>Transport Layer - 2</w:t>
+              </w:r>
+            </w:ins>
           </w:p>
         </w:tc>
         <w:tc>
@@ -2614,12 +2738,30 @@
                 <w:color w:val="000000" w:themeColor="text1"/>
               </w:rPr>
             </w:pPr>
-            <w:r>
-              <w:rPr>
-                <w:color w:val="000000" w:themeColor="text1"/>
-              </w:rPr>
-              <w:t>MAC sublayer</w:t>
-            </w:r>
+            <w:del w:id="26" w:author="Chetty, Damodar Kumar S" w:date="2021-08-28T14:45:00Z">
+              <w:r>
+                <w:rPr>
+                  <w:color w:val="000000" w:themeColor="text1"/>
+                </w:rPr>
+                <w:delText>MAC sublayer</w:delText>
+              </w:r>
+            </w:del>
+            <w:ins w:id="27" w:author="Chetty, Damodar Kumar S" w:date="2021-08-28T14:45:00Z">
+              <w:r>
+                <w:rPr>
+                  <w:color w:val="000000" w:themeColor="text1"/>
+                </w:rPr>
+                <w:t xml:space="preserve">Midterm </w:t>
+              </w:r>
+            </w:ins>
+            <w:ins w:id="28" w:author="Chetty, Damodar Kumar S" w:date="2021-08-28T14:46:00Z">
+              <w:r>
+                <w:rPr>
+                  <w:color w:val="000000" w:themeColor="text1"/>
+                </w:rPr>
+                <w:t>Exam</w:t>
+              </w:r>
+            </w:ins>
           </w:p>
         </w:tc>
         <w:tc>
@@ -2700,12 +2842,22 @@
                 <w:color w:val="000000" w:themeColor="text1"/>
               </w:rPr>
             </w:pPr>
-            <w:r>
-              <w:rPr>
-                <w:color w:val="000000" w:themeColor="text1"/>
-              </w:rPr>
-              <w:t>Network Layer - 1</w:t>
-            </w:r>
+            <w:del w:id="29" w:author="Chetty, Damodar Kumar S" w:date="2021-08-28T14:46:00Z">
+              <w:r>
+                <w:rPr>
+                  <w:color w:val="000000" w:themeColor="text1"/>
+                </w:rPr>
+                <w:delText>Network Layer - 1</w:delText>
+              </w:r>
+            </w:del>
+            <w:ins w:id="30" w:author="Chetty, Damodar Kumar S" w:date="2021-08-28T14:46:00Z">
+              <w:r>
+                <w:rPr>
+                  <w:color w:val="000000" w:themeColor="text1"/>
+                </w:rPr>
+                <w:t>Network Layer - Data Plane</w:t>
+              </w:r>
+            </w:ins>
           </w:p>
         </w:tc>
         <w:tc>
@@ -2718,6 +2870,14 @@
                 <w:color w:val="000000" w:themeColor="text1"/>
               </w:rPr>
             </w:pPr>
+            <w:ins w:id="31" w:author="Chetty, Damodar Kumar S" w:date="2021-08-28T14:46:00Z">
+              <w:r>
+                <w:rPr>
+                  <w:color w:val="000000" w:themeColor="text1"/>
+                </w:rPr>
+                <w:t>Project 1 due</w:t>
+              </w:r>
+            </w:ins>
           </w:p>
         </w:tc>
       </w:tr>
@@ -2786,12 +2946,22 @@
                 <w:color w:val="000000" w:themeColor="text1"/>
               </w:rPr>
             </w:pPr>
-            <w:r>
-              <w:rPr>
-                <w:color w:val="000000" w:themeColor="text1"/>
-              </w:rPr>
-              <w:t>Network Layer - 2</w:t>
-            </w:r>
+            <w:del w:id="32" w:author="Chetty, Damodar Kumar S" w:date="2021-08-28T14:46:00Z">
+              <w:r>
+                <w:rPr>
+                  <w:color w:val="000000" w:themeColor="text1"/>
+                </w:rPr>
+                <w:delText>Network Layer - 2</w:delText>
+              </w:r>
+            </w:del>
+            <w:ins w:id="33" w:author="Chetty, Damodar Kumar S" w:date="2021-08-28T14:46:00Z">
+              <w:r>
+                <w:rPr>
+                  <w:color w:val="000000" w:themeColor="text1"/>
+                </w:rPr>
+                <w:t>Network Layer - Control Plane</w:t>
+              </w:r>
+            </w:ins>
           </w:p>
         </w:tc>
         <w:tc>
@@ -2872,12 +3042,34 @@
                 <w:color w:val="000000" w:themeColor="text1"/>
               </w:rPr>
             </w:pPr>
-            <w:r>
-              <w:rPr>
-                <w:color w:val="000000" w:themeColor="text1"/>
-              </w:rPr>
-              <w:t>Transport Layer - 1</w:t>
-            </w:r>
+            <w:del w:id="34" w:author="Chetty, Damodar Kumar S" w:date="2021-08-28T14:46:00Z">
+              <w:r>
+                <w:rPr>
+                  <w:color w:val="000000" w:themeColor="text1"/>
+                </w:rPr>
+                <w:delText>Transport Layer - 1</w:delText>
+              </w:r>
+            </w:del>
+            <w:ins w:id="35" w:author="Chetty, Damodar Kumar S" w:date="2021-08-28T14:46:00Z">
+              <w:r>
+                <w:rPr>
+                  <w:color w:val="000000" w:themeColor="text1"/>
+                </w:rPr>
+                <w:t xml:space="preserve"> </w:t>
+              </w:r>
+              <w:r>
+                <w:rPr>
+                  <w:color w:val="000000" w:themeColor="text1"/>
+                </w:rPr>
+                <w:t>Network Layer - Control Plane</w:t>
+              </w:r>
+              <w:r>
+                <w:rPr>
+                  <w:color w:val="000000" w:themeColor="text1"/>
+                </w:rPr>
+                <w:t xml:space="preserve"> - 2</w:t>
+              </w:r>
+            </w:ins>
           </w:p>
         </w:tc>
         <w:tc>
@@ -2958,12 +3150,28 @@
                 <w:color w:val="000000" w:themeColor="text1"/>
               </w:rPr>
             </w:pPr>
-            <w:r>
-              <w:rPr>
-                <w:color w:val="000000" w:themeColor="text1"/>
-              </w:rPr>
-              <w:t>Transport Layer - 2</w:t>
-            </w:r>
+            <w:del w:id="36" w:author="Chetty, Damodar Kumar S" w:date="2021-08-28T14:46:00Z">
+              <w:r>
+                <w:rPr>
+                  <w:color w:val="000000" w:themeColor="text1"/>
+                </w:rPr>
+                <w:delText>Transport Layer - 2</w:delText>
+              </w:r>
+            </w:del>
+            <w:ins w:id="37" w:author="Chetty, Damodar Kumar S" w:date="2021-08-28T14:46:00Z">
+              <w:r>
+                <w:rPr>
+                  <w:color w:val="000000" w:themeColor="text1"/>
+                </w:rPr>
+                <w:t xml:space="preserve"> </w:t>
+              </w:r>
+              <w:r>
+                <w:rPr>
+                  <w:color w:val="000000" w:themeColor="text1"/>
+                </w:rPr>
+                <w:t>Link Layer and LANs</w:t>
+              </w:r>
+            </w:ins>
           </w:p>
         </w:tc>
         <w:tc>
@@ -3044,12 +3252,22 @@
                 <w:color w:val="000000" w:themeColor="text1"/>
               </w:rPr>
             </w:pPr>
-            <w:r>
-              <w:rPr>
-                <w:color w:val="000000" w:themeColor="text1"/>
-              </w:rPr>
-              <w:t>Application Layer</w:t>
-            </w:r>
+            <w:del w:id="38" w:author="Chetty, Damodar Kumar S" w:date="2021-08-28T14:46:00Z">
+              <w:r>
+                <w:rPr>
+                  <w:color w:val="000000" w:themeColor="text1"/>
+                </w:rPr>
+                <w:delText>Application Layer</w:delText>
+              </w:r>
+            </w:del>
+            <w:ins w:id="39" w:author="Chetty, Damodar Kumar S" w:date="2021-08-28T14:46:00Z">
+              <w:r>
+                <w:rPr>
+                  <w:color w:val="000000" w:themeColor="text1"/>
+                </w:rPr>
+                <w:t>Wireless and Mobile Networks</w:t>
+              </w:r>
+            </w:ins>
           </w:p>
         </w:tc>
         <w:tc>
@@ -3139,12 +3357,28 @@
                 <w:color w:val="000000" w:themeColor="text1"/>
               </w:rPr>
             </w:pPr>
-            <w:r>
-              <w:rPr>
-                <w:color w:val="000000" w:themeColor="text1"/>
-              </w:rPr>
-              <w:t>Network Security</w:t>
-            </w:r>
+            <w:del w:id="40" w:author="Chetty, Damodar Kumar S" w:date="2021-08-28T14:45:00Z">
+              <w:r>
+                <w:rPr>
+                  <w:color w:val="000000" w:themeColor="text1"/>
+                </w:rPr>
+                <w:delText xml:space="preserve">Network </w:delText>
+              </w:r>
+            </w:del>
+            <w:r>
+              <w:rPr>
+                <w:color w:val="000000" w:themeColor="text1"/>
+              </w:rPr>
+              <w:t>Security</w:t>
+            </w:r>
+            <w:ins w:id="41" w:author="Chetty, Damodar Kumar S" w:date="2021-08-28T14:45:00Z">
+              <w:r>
+                <w:rPr>
+                  <w:color w:val="000000" w:themeColor="text1"/>
+                </w:rPr>
+                <w:t xml:space="preserve"> in Computer Networks</w:t>
+              </w:r>
+            </w:ins>
           </w:p>
         </w:tc>
         <w:tc>
@@ -3765,6 +3999,7 @@
     </w:p>
     <w:p>
       <w:r>
+        <w:lastRenderedPageBreak/>
         <w:t>Y</w:t>
       </w:r>
       <w:r>
@@ -3823,7 +4058,6 @@
         <w:pStyle w:val="Heading2"/>
       </w:pPr>
       <w:r>
-        <w:lastRenderedPageBreak/>
         <w:t>Non-academic difficulties during the semester</w:t>
       </w:r>
     </w:p>
@@ -4062,6 +4296,7 @@
         <w:rPr>
           <w:color w:val="000000" w:themeColor="text1"/>
         </w:rPr>
+        <w:lastRenderedPageBreak/>
         <w:t xml:space="preserve">If a student is found to have plagiarized work, even if accidentally, the student will be provided a one-time opportunity to redo the assignment. The opportunity to redo the assignment will only be provided one time in the course.  Points will be reduced on the revised submission by up to ½ (50%) of the total earned. </w:t>
       </w:r>
     </w:p>
@@ -4075,7 +4310,6 @@
         <w:rPr>
           <w:color w:val="000000" w:themeColor="text1"/>
         </w:rPr>
-        <w:lastRenderedPageBreak/>
         <w:t xml:space="preserve">The instructor reserves the right to not grant the opportunity to revise and resubmit the assignment.  This decision will depend upon the student’s overall progress in the course and adherence to course and assignment standards. </w:t>
       </w:r>
     </w:p>
@@ -4283,6 +4517,7 @@
         <w:rPr>
           <w:color w:val="000000" w:themeColor="text1"/>
         </w:rPr>
+        <w:lastRenderedPageBreak/>
         <w:t xml:space="preserve">If a student does not attend the first two classes, either live and/or online, that student is automatically dropped from the course. If a student adds the course past the drop/add date, he/she will not receive points for any assignments, discussions, quizzes, or exams for which the due date has already occurred. Refer to the Non-Attendance &amp; Reporting Policy 2259 </w:t>
       </w:r>
       <w:hyperlink r:id="rId16" w:tgtFrame="_blank" w:history="1">
@@ -4336,7 +4571,6 @@
         <w:rPr>
           <w:color w:val="000000" w:themeColor="text1"/>
         </w:rPr>
-        <w:lastRenderedPageBreak/>
         <w:t>Note to the student:  The above description is the University Policy, but for some courses, based on how it is listed in the registration materials, participation must occur during the first week of class or the student is dropped from the course.</w:t>
       </w:r>
     </w:p>
@@ -4813,6 +5047,7 @@
         <w:pStyle w:val="Heading3"/>
       </w:pPr>
       <w:r>
+        <w:lastRenderedPageBreak/>
         <w:t>Computer Software</w:t>
       </w:r>
     </w:p>
@@ -4847,14 +5082,7 @@
         <w:rPr>
           <w:color w:val="000000" w:themeColor="text1"/>
         </w:rPr>
-        <w:t xml:space="preserve">This course requires students to use their campus email account for all communication for related to this class.  Emails originating from outside the campus email servers may be deleted without review of </w:t>
-      </w:r>
-      <w:r>
-        <w:rPr>
-          <w:color w:val="000000" w:themeColor="text1"/>
-        </w:rPr>
-        <w:lastRenderedPageBreak/>
-        <w:t xml:space="preserve">the instructor.  This policy prevents viruses and spam.  Please include in the subject line of your emails the course number and a brief description that summarizes the content of the email as well.  It is very important to at least include your course and course number in the subject line to assure proper feedback and credit for you work. </w:t>
+        <w:t xml:space="preserve">This course requires students to use their campus email account for all communication for related to this class.  Emails originating from outside the campus email servers may be deleted without review of the instructor.  This policy prevents viruses and spam.  Please include in the subject line of your emails the course number and a brief description that summarizes the content of the email as well.  It is very important to at least include your course and course number in the subject line to assure proper feedback and credit for you work. </w:t>
       </w:r>
     </w:p>
     <w:p>
@@ -4867,50 +5095,58 @@
     <w:p>
       <w:pPr>
         <w:pStyle w:val="Heading2"/>
-      </w:pPr>
-      <w:r>
-        <w:t>Additional Resources for Students</w:t>
-      </w:r>
-    </w:p>
-    <w:p>
-      <w:pPr>
-        <w:rPr>
+        <w:rPr>
+          <w:del w:id="42" w:author="Chetty, Damodar Kumar S" w:date="2021-08-28T14:44:00Z"/>
+        </w:rPr>
+      </w:pPr>
+      <w:del w:id="43" w:author="Chetty, Damodar Kumar S" w:date="2021-08-28T14:44:00Z">
+        <w:r>
+          <w:delText>Additional Resources for Students</w:delText>
+        </w:r>
+      </w:del>
+    </w:p>
+    <w:p>
+      <w:pPr>
+        <w:rPr>
+          <w:del w:id="44" w:author="Chetty, Damodar Kumar S" w:date="2021-08-28T14:44:00Z"/>
           <w:i/>
           <w:color w:val="000000" w:themeColor="text1"/>
           <w:u w:val="single"/>
         </w:rPr>
       </w:pPr>
-      <w:r>
-        <w:rPr>
-          <w:i/>
-          <w:color w:val="000000" w:themeColor="text1"/>
-        </w:rPr>
-        <w:t>[</w:t>
-      </w:r>
-      <w:r>
-        <w:rPr>
-          <w:i/>
-          <w:color w:val="000000" w:themeColor="text1"/>
-          <w:u w:val="single"/>
-        </w:rPr>
-        <w:t xml:space="preserve">See the </w:t>
-      </w:r>
-      <w:r>
-        <w:rPr>
-          <w:i/>
-          <w:color w:val="000000" w:themeColor="text1"/>
-          <w:u w:val="single"/>
-        </w:rPr>
-        <w:t>“Academic Policies, Procedures, and Resources_AY 20-21”</w:t>
-      </w:r>
-      <w:r>
-        <w:rPr>
-          <w:i/>
-          <w:color w:val="000000" w:themeColor="text1"/>
-          <w:u w:val="single"/>
-        </w:rPr>
-        <w:t xml:space="preserve"> document for additional resource statements.  You can select what information you would like to include.]</w:t>
-      </w:r>
+      <w:del w:id="45" w:author="Chetty, Damodar Kumar S" w:date="2021-08-28T14:44:00Z">
+        <w:r>
+          <w:rPr>
+            <w:i/>
+            <w:color w:val="000000" w:themeColor="text1"/>
+          </w:rPr>
+          <w:delText>[</w:delText>
+        </w:r>
+        <w:r>
+          <w:rPr>
+            <w:i/>
+            <w:color w:val="000000" w:themeColor="text1"/>
+            <w:u w:val="single"/>
+          </w:rPr>
+          <w:delText xml:space="preserve">See the </w:delText>
+        </w:r>
+        <w:r>
+          <w:rPr>
+            <w:i/>
+            <w:color w:val="000000" w:themeColor="text1"/>
+            <w:u w:val="single"/>
+          </w:rPr>
+          <w:delText>“Academic Policies, Procedures, and Resources_AY 20-21”</w:delText>
+        </w:r>
+        <w:r>
+          <w:rPr>
+            <w:i/>
+            <w:color w:val="000000" w:themeColor="text1"/>
+            <w:u w:val="single"/>
+          </w:rPr>
+          <w:delText xml:space="preserve"> document for additional resource statements.  You can select what information you would like to include.]</w:delText>
+        </w:r>
+      </w:del>
     </w:p>
     <w:p>
       <w:pPr>
@@ -6790,6 +7026,14 @@
     <w:abstractNumId w:val="13"/>
   </w:num>
 </w:numbering>
+</file>
+
+<file path=word/people.xml><?xml version="1.0" encoding="utf-8"?>
+<w15:people xmlns:wpc="http://schemas.microsoft.com/office/word/2010/wordprocessingCanvas" xmlns:cx="http://schemas.microsoft.com/office/drawing/2014/chartex" xmlns:cx1="http://schemas.microsoft.com/office/drawing/2015/9/8/chartex" xmlns:cx2="http://schemas.microsoft.com/office/drawing/2015/10/21/chartex" xmlns:cx3="http://schemas.microsoft.com/office/drawing/2016/5/9/chartex" xmlns:cx4="http://schemas.microsoft.com/office/drawing/2016/5/10/chartex" xmlns:cx5="http://schemas.microsoft.com/office/drawing/2016/5/11/chartex" xmlns:cx6="http://schemas.microsoft.com/office/drawing/2016/5/12/chartex" xmlns:cx7="http://schemas.microsoft.com/office/drawing/2016/5/13/chartex" xmlns:cx8="http://schemas.microsoft.com/office/drawing/2016/5/14/chartex" xmlns:mc="http://schemas.openxmlformats.org/markup-compatibility/2006" xmlns:aink="http://schemas.microsoft.com/office/drawing/2016/ink" xmlns:am3d="http://schemas.microsoft.com/office/drawing/2017/model3d" xmlns:o="urn:schemas-microsoft-com:office:office" xmlns:r="http://schemas.openxmlformats.org/officeDocument/2006/relationships" xmlns:m="http://schemas.openxmlformats.org/officeDocument/2006/math" xmlns:v="urn:schemas-microsoft-com:vml" xmlns:wp14="http://schemas.microsoft.com/office/word/2010/wordprocessingDrawing" xmlns:wp="http://schemas.openxmlformats.org/drawingml/2006/wordprocessingDrawing" xmlns:w10="urn:schemas-microsoft-com:office:word" xmlns:w="http://schemas.openxmlformats.org/wordprocessingml/2006/main" xmlns:w14="http://schemas.microsoft.com/office/word/2010/wordml" xmlns:w15="http://schemas.microsoft.com/office/word/2012/wordml" xmlns:w16cex="http://schemas.microsoft.com/office/word/2018/wordml/cex" xmlns:w16cid="http://schemas.microsoft.com/office/word/2016/wordml/cid" xmlns:w16="http://schemas.microsoft.com/office/word/2018/wordml" xmlns:w16se="http://schemas.microsoft.com/office/word/2015/wordml/symex" xmlns:wpg="http://schemas.microsoft.com/office/word/2010/wordprocessingGroup" xmlns:wpi="http://schemas.microsoft.com/office/word/2010/wordprocessingInk" xmlns:wne="http://schemas.microsoft.com/office/word/2006/wordml" xmlns:wps="http://schemas.microsoft.com/office/word/2010/wordprocessingShape" mc:Ignorable="w14 w15 w16se w16cid w16 w16cex wp14">
+  <w15:person w15:author="Chetty, Damodar Kumar S">
+    <w15:presenceInfo w15:providerId="AD" w15:userId="S::damodar.chetty@usbank.com::8bceaed3-62ae-46a2-a750-9f6f12844fc7"/>
+  </w15:person>
+</w15:people>
 </file>
 
 <file path=word/styles.xml><?xml version="1.0" encoding="utf-8"?>
@@ -7504,6 +7748,36 @@
       <w:shd w:val="clear" w:color="auto" w:fill="E1DFDD"/>
     </w:rPr>
   </w:style>
+  <w:style w:type="paragraph" w:styleId="BalloonText">
+    <w:name w:val="Balloon Text"/>
+    <w:basedOn w:val="Normal"/>
+    <w:link w:val="BalloonTextChar"/>
+    <w:uiPriority w:val="99"/>
+    <w:semiHidden/>
+    <w:unhideWhenUsed/>
+    <w:rsid w:val="00DE0F49"/>
+    <w:pPr>
+      <w:spacing w:after="0" w:line="240" w:lineRule="auto"/>
+    </w:pPr>
+    <w:rPr>
+      <w:rFonts w:ascii="Segoe UI" w:hAnsi="Segoe UI" w:cs="Segoe UI"/>
+      <w:sz w:val="18"/>
+      <w:szCs w:val="18"/>
+    </w:rPr>
+  </w:style>
+  <w:style w:type="character" w:customStyle="1" w:styleId="BalloonTextChar">
+    <w:name w:val="Balloon Text Char"/>
+    <w:basedOn w:val="DefaultParagraphFont"/>
+    <w:link w:val="BalloonText"/>
+    <w:uiPriority w:val="99"/>
+    <w:semiHidden/>
+    <w:rsid w:val="00DE0F49"/>
+    <w:rPr>
+      <w:rFonts w:ascii="Segoe UI" w:hAnsi="Segoe UI" w:cs="Segoe UI"/>
+      <w:sz w:val="18"/>
+      <w:szCs w:val="18"/>
+    </w:rPr>
+  </w:style>
 </w:styles>
 </file>
 
@@ -7769,6 +8043,21 @@
 </file>
 
 <file path=customXml/item1.xml><?xml version="1.0" encoding="utf-8"?>
+<p:properties xmlns:p="http://schemas.microsoft.com/office/2006/metadata/properties" xmlns:xsi="http://www.w3.org/2001/XMLSchema-instance" xmlns:pc="http://schemas.microsoft.com/office/infopath/2007/PartnerControls">
+  <documentManagement/>
+</p:properties>
+</file>
+
+<file path=customXml/item2.xml><?xml version="1.0" encoding="utf-8"?>
+<?mso-contentType ?>
+<FormTemplates xmlns="http://schemas.microsoft.com/sharepoint/v3/contenttype/forms">
+  <Display>DocumentLibraryForm</Display>
+  <Edit>DocumentLibraryForm</Edit>
+  <New>DocumentLibraryForm</New>
+</FormTemplates>
+</file>
+
+<file path=customXml/item3.xml><?xml version="1.0" encoding="utf-8"?>
 <ct:contentTypeSchema xmlns:ct="http://schemas.microsoft.com/office/2006/metadata/contentType" xmlns:ma="http://schemas.microsoft.com/office/2006/metadata/properties/metaAttributes" ct:_="" ma:_="" ma:contentTypeName="Document" ma:contentTypeID="0x0101002CBB606DFD6C494B849BE2614C39C0D5" ma:contentTypeVersion="14" ma:contentTypeDescription="Create a new document." ma:contentTypeScope="" ma:versionID="a6b5224cc9701e4b62e17e28a2af1d94">
   <xsd:schema xmlns:xsd="http://www.w3.org/2001/XMLSchema" xmlns:xs="http://www.w3.org/2001/XMLSchema" xmlns:p="http://schemas.microsoft.com/office/2006/metadata/properties" xmlns:ns3="66de71af-98fc-44da-a118-d7292f2c017b" xmlns:ns4="279934cb-3e1a-4fe1-afd2-31034717dad7" targetNamespace="http://schemas.microsoft.com/office/2006/metadata/properties" ma:root="true" ma:fieldsID="c0052896337d253137f583881cd8375e" ns3:_="" ns4:_="">
     <xsd:import namespace="66de71af-98fc-44da-a118-d7292f2c017b"/>
@@ -7991,26 +8280,28 @@
 </ct:contentTypeSchema>
 </file>
 
-<file path=customXml/item2.xml><?xml version="1.0" encoding="utf-8"?>
+<file path=customXml/item4.xml><?xml version="1.0" encoding="utf-8"?>
 <b:Sources xmlns:b="http://schemas.openxmlformats.org/officeDocument/2006/bibliography" xmlns="http://schemas.openxmlformats.org/officeDocument/2006/bibliography" SelectedStyle="\APASixthEditionOfficeOnline.xsl" StyleName="APA" Version="6"/>
 </file>
 
-<file path=customXml/item3.xml><?xml version="1.0" encoding="utf-8"?>
-<p:properties xmlns:p="http://schemas.microsoft.com/office/2006/metadata/properties" xmlns:xsi="http://www.w3.org/2001/XMLSchema-instance" xmlns:pc="http://schemas.microsoft.com/office/infopath/2007/PartnerControls">
-  <documentManagement/>
-</p:properties>
+<file path=customXml/itemProps1.xml><?xml version="1.0" encoding="utf-8"?>
+<ds:datastoreItem xmlns:ds="http://schemas.openxmlformats.org/officeDocument/2006/customXml" ds:itemID="{98411DCD-C07E-49BF-8CE1-C75B31CD2C62}">
+  <ds:schemaRefs>
+    <ds:schemaRef ds:uri="http://schemas.microsoft.com/office/2006/metadata/properties"/>
+    <ds:schemaRef ds:uri="http://schemas.microsoft.com/office/infopath/2007/PartnerControls"/>
+  </ds:schemaRefs>
+</ds:datastoreItem>
 </file>
 
-<file path=customXml/item4.xml><?xml version="1.0" encoding="utf-8"?>
-<?mso-contentType ?>
-<FormTemplates xmlns="http://schemas.microsoft.com/sharepoint/v3/contenttype/forms">
-  <Display>DocumentLibraryForm</Display>
-  <Edit>DocumentLibraryForm</Edit>
-  <New>DocumentLibraryForm</New>
-</FormTemplates>
+<file path=customXml/itemProps2.xml><?xml version="1.0" encoding="utf-8"?>
+<ds:datastoreItem xmlns:ds="http://schemas.openxmlformats.org/officeDocument/2006/customXml" ds:itemID="{34ED933E-DBC8-478E-83AA-26F547CDA4EF}">
+  <ds:schemaRefs>
+    <ds:schemaRef ds:uri="http://schemas.microsoft.com/sharepoint/v3/contenttype/forms"/>
+  </ds:schemaRefs>
+</ds:datastoreItem>
 </file>
 
-<file path=customXml/itemProps1.xml><?xml version="1.0" encoding="utf-8"?>
+<file path=customXml/itemProps3.xml><?xml version="1.0" encoding="utf-8"?>
 <ds:datastoreItem xmlns:ds="http://schemas.openxmlformats.org/officeDocument/2006/customXml" ds:itemID="{00CC06D0-AE9D-44E0-B508-C1DC370D457E}">
   <ds:schemaRefs>
     <ds:schemaRef ds:uri="http://schemas.microsoft.com/office/2006/metadata/contentType"/>
@@ -8029,27 +8320,10 @@
 </ds:datastoreItem>
 </file>
 
-<file path=customXml/itemProps2.xml><?xml version="1.0" encoding="utf-8"?>
+<file path=customXml/itemProps4.xml><?xml version="1.0" encoding="utf-8"?>
 <ds:datastoreItem xmlns:ds="http://schemas.openxmlformats.org/officeDocument/2006/customXml" ds:itemID="{1E8BE07A-22E2-4C7A-AE7E-0C29EAD42430}">
   <ds:schemaRefs>
     <ds:schemaRef ds:uri="http://schemas.openxmlformats.org/officeDocument/2006/bibliography"/>
   </ds:schemaRefs>
 </ds:datastoreItem>
-</file>
-
-<file path=customXml/itemProps3.xml><?xml version="1.0" encoding="utf-8"?>
-<ds:datastoreItem xmlns:ds="http://schemas.openxmlformats.org/officeDocument/2006/customXml" ds:itemID="{98411DCD-C07E-49BF-8CE1-C75B31CD2C62}">
-  <ds:schemaRefs>
-    <ds:schemaRef ds:uri="http://schemas.microsoft.com/office/2006/metadata/properties"/>
-    <ds:schemaRef ds:uri="http://schemas.microsoft.com/office/infopath/2007/PartnerControls"/>
-  </ds:schemaRefs>
-</ds:datastoreItem>
-</file>
-
-<file path=customXml/itemProps4.xml><?xml version="1.0" encoding="utf-8"?>
-<ds:datastoreItem xmlns:ds="http://schemas.openxmlformats.org/officeDocument/2006/customXml" ds:itemID="{34ED933E-DBC8-478E-83AA-26F547CDA4EF}">
-  <ds:schemaRefs>
-    <ds:schemaRef ds:uri="http://schemas.microsoft.com/sharepoint/v3/contenttype/forms"/>
-  </ds:schemaRefs>
-</ds:datastoreItem>
 </file>
</xml_diff>

<commit_message>
update at sep 10 2021
</commit_message>
<xml_diff>
--- a/Networks_and_Security-ICS460_01-Falll2021/ICS460-Fall2021-Syllabus.docx
+++ b/Networks_and_Security-ICS460_01-Falll2021/ICS460-Fall2021-Syllabus.docx
@@ -792,9 +792,6 @@
     <w:p>
       <w:pPr>
         <w:pStyle w:val="Heading2"/>
-        <w:rPr>
-          <w:del w:id="0" w:author="Chetty, Damodar Kumar S" w:date="2021-08-27T13:25:00Z"/>
-        </w:rPr>
       </w:pPr>
       <w:r>
         <w:t>Text</w:t>
@@ -804,123 +801,32 @@
       </w:r>
     </w:p>
     <w:p>
-      <w:pPr>
-        <w:pStyle w:val="Heading2"/>
-        <w:rPr>
-          <w:ins w:id="1" w:author="Chetty, Damodar Kumar S" w:date="2021-08-27T13:25:00Z"/>
-        </w:rPr>
-        <w:pPrChange w:id="2" w:author="Chetty, Damodar Kumar S" w:date="2021-08-27T13:25:00Z">
-          <w:pPr/>
-        </w:pPrChange>
-      </w:pPr>
-      <w:del w:id="3" w:author="Chetty, Damodar Kumar S" w:date="2021-08-27T13:25:00Z">
-        <w:r>
-          <w:rPr>
-            <w:b/>
-          </w:rPr>
-          <w:delText>Computer Networks, 5</w:delText>
-        </w:r>
-        <w:r>
-          <w:rPr>
-            <w:b/>
-            <w:vertAlign w:val="superscript"/>
-          </w:rPr>
-          <w:delText>th</w:delText>
-        </w:r>
-        <w:r>
-          <w:rPr>
-            <w:b/>
-          </w:rPr>
-          <w:delText xml:space="preserve"> Edition</w:delText>
-        </w:r>
-        <w:r>
-          <w:br/>
-        </w:r>
-        <w:r>
-          <w:delText xml:space="preserve">by </w:delText>
-        </w:r>
-        <w:r>
-          <w:delText>Andrew S. Tanenbaum, David J. Wetherall</w:delText>
-        </w:r>
-        <w:r>
-          <w:delText xml:space="preserve"> (ISBN-10: 0-13-212695-8)</w:delText>
-        </w:r>
-      </w:del>
-    </w:p>
-    <w:p>
-      <w:ins w:id="4" w:author="Chetty, Damodar Kumar S" w:date="2021-08-27T13:24:00Z">
-        <w:r>
-          <w:rPr>
-            <w:highlight w:val="yellow"/>
-            <w:rPrChange w:id="5" w:author="Chetty, Damodar Kumar S" w:date="2021-08-27T13:25:00Z">
-              <w:rPr/>
-            </w:rPrChange>
-          </w:rPr>
-          <w:t xml:space="preserve">Computer </w:t>
-        </w:r>
-      </w:ins>
-      <w:ins w:id="6" w:author="Chetty, Damodar Kumar S" w:date="2021-08-27T13:25:00Z">
-        <w:r>
-          <w:rPr>
-            <w:highlight w:val="yellow"/>
-            <w:rPrChange w:id="7" w:author="Chetty, Damodar Kumar S" w:date="2021-08-27T13:25:00Z">
-              <w:rPr/>
-            </w:rPrChange>
-          </w:rPr>
-          <w:t>N</w:t>
-        </w:r>
-      </w:ins>
-      <w:ins w:id="8" w:author="Chetty, Damodar Kumar S" w:date="2021-08-27T13:24:00Z">
-        <w:r>
-          <w:rPr>
-            <w:highlight w:val="yellow"/>
-            <w:rPrChange w:id="9" w:author="Chetty, Damodar Kumar S" w:date="2021-08-27T13:25:00Z">
-              <w:rPr/>
-            </w:rPrChange>
-          </w:rPr>
-          <w:t>et</w:t>
-        </w:r>
-      </w:ins>
-      <w:ins w:id="10" w:author="Chetty, Damodar Kumar S" w:date="2021-08-27T13:25:00Z">
-        <w:r>
-          <w:rPr>
-            <w:highlight w:val="yellow"/>
-            <w:rPrChange w:id="11" w:author="Chetty, Damodar Kumar S" w:date="2021-08-27T13:25:00Z">
-              <w:rPr/>
-            </w:rPrChange>
-          </w:rPr>
-          <w:t>working, 8</w:t>
-        </w:r>
-        <w:r>
-          <w:rPr>
-            <w:highlight w:val="yellow"/>
-            <w:vertAlign w:val="superscript"/>
-            <w:rPrChange w:id="12" w:author="Chetty, Damodar Kumar S" w:date="2021-08-27T13:25:00Z">
-              <w:rPr/>
-            </w:rPrChange>
-          </w:rPr>
-          <w:t>th</w:t>
-        </w:r>
-        <w:r>
-          <w:rPr>
-            <w:highlight w:val="yellow"/>
-            <w:rPrChange w:id="13" w:author="Chetty, Damodar Kumar S" w:date="2021-08-27T13:25:00Z">
-              <w:rPr/>
-            </w:rPrChange>
-          </w:rPr>
-          <w:t xml:space="preserve"> Edition</w:t>
-        </w:r>
-        <w:r>
-          <w:rPr>
-            <w:highlight w:val="yellow"/>
-            <w:rPrChange w:id="14" w:author="Chetty, Damodar Kumar S" w:date="2021-08-27T13:25:00Z">
-              <w:rPr/>
-            </w:rPrChange>
-          </w:rPr>
-          <w:br/>
-          <w:t>by James Kurose; Keith Ross</w:t>
-        </w:r>
-      </w:ins>
+      <w:r>
+        <w:rPr>
+          <w:highlight w:val="yellow"/>
+        </w:rPr>
+        <w:t>Computer Networking, 8</w:t>
+      </w:r>
+      <w:r>
+        <w:rPr>
+          <w:highlight w:val="yellow"/>
+          <w:vertAlign w:val="superscript"/>
+        </w:rPr>
+        <w:t>th</w:t>
+      </w:r>
+      <w:r>
+        <w:rPr>
+          <w:highlight w:val="yellow"/>
+        </w:rPr>
+        <w:t xml:space="preserve"> Edition</w:t>
+      </w:r>
+      <w:r>
+        <w:rPr>
+          <w:highlight w:val="yellow"/>
+        </w:rPr>
+        <w:br/>
+        <w:t>by James Kurose; Keith Ross</w:t>
+      </w:r>
     </w:p>
     <w:p>
       <w:pPr>
@@ -1140,18 +1046,18 @@
         <w:rPr>
           <w:color w:val="FF0000"/>
         </w:rPr>
+        <w:t xml:space="preserve">This course requires significant programming. </w:t>
+      </w:r>
+      <w:r>
+        <w:t xml:space="preserve"> </w:t>
+      </w:r>
+    </w:p>
+    <w:p>
+      <w:pPr>
+        <w:shd w:val="clear" w:color="auto" w:fill="DAEEF3"/>
+      </w:pPr>
+      <w:r>
         <w:lastRenderedPageBreak/>
-        <w:t xml:space="preserve">This course requires significant programming. </w:t>
-      </w:r>
-      <w:r>
-        <w:t xml:space="preserve"> </w:t>
-      </w:r>
-    </w:p>
-    <w:p>
-      <w:pPr>
-        <w:shd w:val="clear" w:color="auto" w:fill="DAEEF3"/>
-      </w:pPr>
-      <w:r>
         <w:t xml:space="preserve">Note that I cannot grade based on how many hours went into preparation or project work. I can only grade on final submissions. </w:t>
       </w:r>
     </w:p>
@@ -2098,7 +2004,6 @@
         <w:pStyle w:val="Heading2"/>
       </w:pPr>
       <w:r>
-        <w:lastRenderedPageBreak/>
         <w:t xml:space="preserve">Schedule of Topics and Due Dates </w:t>
       </w:r>
       <w:r>
@@ -2322,249 +2227,160 @@
                 <w:color w:val="000000" w:themeColor="text1"/>
               </w:rPr>
             </w:pPr>
-            <w:del w:id="15" w:author="Chetty, Damodar Kumar S" w:date="2021-08-28T14:45:00Z">
+            <w:r>
+              <w:rPr>
+                <w:color w:val="000000" w:themeColor="text1"/>
+              </w:rPr>
+              <w:t>Computer Networks and the Internet</w:t>
+            </w:r>
+          </w:p>
+        </w:tc>
+        <w:tc>
+          <w:tcPr>
+            <w:tcW w:w="2338" w:type="dxa"/>
+          </w:tcPr>
+          <w:p>
+            <w:pPr>
+              <w:rPr>
+                <w:color w:val="000000" w:themeColor="text1"/>
+              </w:rPr>
+            </w:pPr>
+          </w:p>
+        </w:tc>
+      </w:tr>
+      <w:tr>
+        <w:tc>
+          <w:tcPr>
+            <w:tcW w:w="805" w:type="dxa"/>
+          </w:tcPr>
+          <w:p>
+            <w:pPr>
+              <w:rPr>
+                <w:color w:val="000000" w:themeColor="text1"/>
+              </w:rPr>
+            </w:pPr>
+            <w:r>
+              <w:rPr>
+                <w:color w:val="000000" w:themeColor="text1"/>
+              </w:rPr>
+              <w:lastRenderedPageBreak/>
+              <w:t>3</w:t>
+            </w:r>
+          </w:p>
+        </w:tc>
+        <w:tc>
+          <w:tcPr>
+            <w:tcW w:w="2340" w:type="dxa"/>
+          </w:tcPr>
+          <w:p>
+            <w:pPr>
+              <w:rPr>
+                <w:color w:val="000000" w:themeColor="text1"/>
+              </w:rPr>
+            </w:pPr>
+            <w:r>
+              <w:rPr>
+                <w:color w:val="000000" w:themeColor="text1"/>
+              </w:rPr>
+              <w:t>September 09, 2021</w:t>
+            </w:r>
+          </w:p>
+        </w:tc>
+        <w:tc>
+          <w:tcPr>
+            <w:tcW w:w="3867" w:type="dxa"/>
+          </w:tcPr>
+          <w:p>
+            <w:pPr>
+              <w:rPr>
+                <w:color w:val="000000" w:themeColor="text1"/>
+              </w:rPr>
+            </w:pPr>
+            <w:r>
+              <w:rPr>
+                <w:color w:val="000000" w:themeColor="text1"/>
+              </w:rPr>
+              <w:t>Application Layer</w:t>
+            </w:r>
+          </w:p>
+        </w:tc>
+        <w:tc>
+          <w:tcPr>
+            <w:tcW w:w="2338" w:type="dxa"/>
+          </w:tcPr>
+          <w:p>
+            <w:pPr>
+              <w:rPr>
+                <w:color w:val="000000" w:themeColor="text1"/>
+              </w:rPr>
+            </w:pPr>
+          </w:p>
+        </w:tc>
+      </w:tr>
+      <w:tr>
+        <w:tc>
+          <w:tcPr>
+            <w:tcW w:w="805" w:type="dxa"/>
+          </w:tcPr>
+          <w:p>
+            <w:pPr>
+              <w:rPr>
+                <w:color w:val="000000" w:themeColor="text1"/>
+              </w:rPr>
+            </w:pPr>
+            <w:r>
+              <w:rPr>
+                <w:color w:val="000000" w:themeColor="text1"/>
+              </w:rPr>
+              <w:t>4</w:t>
+            </w:r>
+          </w:p>
+        </w:tc>
+        <w:tc>
+          <w:tcPr>
+            <w:tcW w:w="2340" w:type="dxa"/>
+          </w:tcPr>
+          <w:p>
+            <w:pPr>
+              <w:rPr>
+                <w:color w:val="000000" w:themeColor="text1"/>
+              </w:rPr>
+            </w:pPr>
+            <w:r>
+              <w:rPr>
+                <w:color w:val="000000" w:themeColor="text1"/>
+              </w:rPr>
+              <w:t>September 16, 2021</w:t>
+            </w:r>
+          </w:p>
+        </w:tc>
+        <w:tc>
+          <w:tcPr>
+            <w:tcW w:w="3867" w:type="dxa"/>
+          </w:tcPr>
+          <w:p>
+            <w:pPr>
+              <w:rPr>
+                <w:color w:val="000000" w:themeColor="text1"/>
+              </w:rPr>
+            </w:pPr>
+            <w:del w:id="0" w:author="Chetty, Damodar Kumar S" w:date="2021-09-06T12:20:00Z">
               <w:r>
                 <w:rPr>
                   <w:color w:val="000000" w:themeColor="text1"/>
                 </w:rPr>
-                <w:delText>Introduction</w:delText>
+                <w:delText>Application layer - 2</w:delText>
               </w:r>
             </w:del>
-            <w:ins w:id="16" w:author="Chetty, Damodar Kumar S" w:date="2021-08-28T14:45:00Z">
+            <w:ins w:id="1" w:author="Chetty, Damodar Kumar S" w:date="2021-09-06T12:21:00Z">
               <w:r>
                 <w:rPr>
                   <w:color w:val="000000" w:themeColor="text1"/>
                 </w:rPr>
-                <w:t>Computer Networks and the Internet</w:t>
+                <w:br/>
               </w:r>
             </w:ins>
-          </w:p>
-        </w:tc>
-        <w:tc>
-          <w:tcPr>
-            <w:tcW w:w="2338" w:type="dxa"/>
-          </w:tcPr>
-          <w:p>
-            <w:pPr>
-              <w:rPr>
-                <w:color w:val="000000" w:themeColor="text1"/>
-              </w:rPr>
-            </w:pPr>
-          </w:p>
-        </w:tc>
-      </w:tr>
-      <w:tr>
-        <w:tc>
-          <w:tcPr>
-            <w:tcW w:w="805" w:type="dxa"/>
-          </w:tcPr>
-          <w:p>
-            <w:pPr>
-              <w:rPr>
-                <w:color w:val="000000" w:themeColor="text1"/>
-              </w:rPr>
-            </w:pPr>
-            <w:r>
-              <w:rPr>
-                <w:color w:val="000000" w:themeColor="text1"/>
-              </w:rPr>
-              <w:t>3</w:t>
-            </w:r>
-          </w:p>
-        </w:tc>
-        <w:tc>
-          <w:tcPr>
-            <w:tcW w:w="2340" w:type="dxa"/>
-          </w:tcPr>
-          <w:p>
-            <w:pPr>
-              <w:rPr>
-                <w:color w:val="000000" w:themeColor="text1"/>
-              </w:rPr>
-            </w:pPr>
-            <w:r>
-              <w:rPr>
-                <w:color w:val="000000" w:themeColor="text1"/>
-              </w:rPr>
-              <w:t>September 09, 2021</w:t>
-            </w:r>
-          </w:p>
-        </w:tc>
-        <w:tc>
-          <w:tcPr>
-            <w:tcW w:w="3867" w:type="dxa"/>
-          </w:tcPr>
-          <w:p>
-            <w:pPr>
-              <w:rPr>
-                <w:color w:val="000000" w:themeColor="text1"/>
-              </w:rPr>
-            </w:pPr>
-            <w:del w:id="17" w:author="Chetty, Damodar Kumar S" w:date="2021-08-28T14:45:00Z">
-              <w:r>
-                <w:rPr>
-                  <w:color w:val="000000" w:themeColor="text1"/>
-                </w:rPr>
-                <w:delText>Protocols and Layers</w:delText>
-              </w:r>
-            </w:del>
-            <w:ins w:id="18" w:author="Chetty, Damodar Kumar S" w:date="2021-08-28T14:45:00Z">
-              <w:r>
-                <w:rPr>
-                  <w:color w:val="000000" w:themeColor="text1"/>
-                </w:rPr>
-                <w:t>Application Layer</w:t>
-              </w:r>
-            </w:ins>
-          </w:p>
-        </w:tc>
-        <w:tc>
-          <w:tcPr>
-            <w:tcW w:w="2338" w:type="dxa"/>
-          </w:tcPr>
-          <w:p>
-            <w:pPr>
-              <w:rPr>
-                <w:color w:val="000000" w:themeColor="text1"/>
-              </w:rPr>
-            </w:pPr>
-          </w:p>
-        </w:tc>
-      </w:tr>
-      <w:tr>
-        <w:tc>
-          <w:tcPr>
-            <w:tcW w:w="805" w:type="dxa"/>
-          </w:tcPr>
-          <w:p>
-            <w:pPr>
-              <w:rPr>
-                <w:color w:val="000000" w:themeColor="text1"/>
-              </w:rPr>
-            </w:pPr>
-            <w:r>
-              <w:rPr>
-                <w:color w:val="000000" w:themeColor="text1"/>
-              </w:rPr>
-              <w:t>4</w:t>
-            </w:r>
-          </w:p>
-        </w:tc>
-        <w:tc>
-          <w:tcPr>
-            <w:tcW w:w="2340" w:type="dxa"/>
-          </w:tcPr>
-          <w:p>
-            <w:pPr>
-              <w:rPr>
-                <w:color w:val="000000" w:themeColor="text1"/>
-              </w:rPr>
-            </w:pPr>
-            <w:r>
-              <w:rPr>
-                <w:color w:val="000000" w:themeColor="text1"/>
-              </w:rPr>
-              <w:t>September 16, 2021</w:t>
-            </w:r>
-          </w:p>
-        </w:tc>
-        <w:tc>
-          <w:tcPr>
-            <w:tcW w:w="3867" w:type="dxa"/>
-          </w:tcPr>
-          <w:p>
-            <w:pPr>
-              <w:rPr>
-                <w:color w:val="000000" w:themeColor="text1"/>
-              </w:rPr>
-            </w:pPr>
-            <w:del w:id="19" w:author="Chetty, Damodar Kumar S" w:date="2021-08-28T14:45:00Z">
-              <w:r>
-                <w:rPr>
-                  <w:color w:val="000000" w:themeColor="text1"/>
-                </w:rPr>
-                <w:delText>Physical Layer</w:delText>
-              </w:r>
-            </w:del>
-            <w:ins w:id="20" w:author="Chetty, Damodar Kumar S" w:date="2021-08-28T14:45:00Z">
-              <w:r>
-                <w:rPr>
-                  <w:color w:val="000000" w:themeColor="text1"/>
-                </w:rPr>
-                <w:t>Application layer - 2</w:t>
-              </w:r>
-            </w:ins>
-          </w:p>
-        </w:tc>
-        <w:tc>
-          <w:tcPr>
-            <w:tcW w:w="2338" w:type="dxa"/>
-          </w:tcPr>
-          <w:p>
-            <w:pPr>
-              <w:rPr>
-                <w:color w:val="000000" w:themeColor="text1"/>
-              </w:rPr>
-            </w:pPr>
-          </w:p>
-        </w:tc>
-      </w:tr>
-      <w:tr>
-        <w:tc>
-          <w:tcPr>
-            <w:tcW w:w="805" w:type="dxa"/>
-          </w:tcPr>
-          <w:p>
-            <w:pPr>
-              <w:rPr>
-                <w:color w:val="000000" w:themeColor="text1"/>
-              </w:rPr>
-            </w:pPr>
-            <w:r>
-              <w:rPr>
-                <w:color w:val="000000" w:themeColor="text1"/>
-              </w:rPr>
-              <w:t>5</w:t>
-            </w:r>
-          </w:p>
-        </w:tc>
-        <w:tc>
-          <w:tcPr>
-            <w:tcW w:w="2340" w:type="dxa"/>
-          </w:tcPr>
-          <w:p>
-            <w:pPr>
-              <w:rPr>
-                <w:color w:val="000000" w:themeColor="text1"/>
-              </w:rPr>
-            </w:pPr>
-            <w:r>
-              <w:rPr>
-                <w:color w:val="000000" w:themeColor="text1"/>
-              </w:rPr>
-              <w:t>September 23, 2021</w:t>
-            </w:r>
-          </w:p>
-        </w:tc>
-        <w:tc>
-          <w:tcPr>
-            <w:tcW w:w="3867" w:type="dxa"/>
-          </w:tcPr>
-          <w:p>
-            <w:pPr>
-              <w:rPr>
-                <w:color w:val="000000" w:themeColor="text1"/>
-              </w:rPr>
-            </w:pPr>
-            <w:del w:id="21" w:author="Chetty, Damodar Kumar S" w:date="2021-08-28T14:45:00Z">
-              <w:r>
-                <w:rPr>
-                  <w:color w:val="000000" w:themeColor="text1"/>
-                </w:rPr>
-                <w:delText>Link Layer</w:delText>
-              </w:r>
-            </w:del>
-            <w:ins w:id="22" w:author="Chetty, Damodar Kumar S" w:date="2021-08-28T14:45:00Z">
+            <w:ins w:id="2" w:author="Chetty, Damodar Kumar S" w:date="2021-09-06T12:20:00Z">
               <w:r>
                 <w:rPr>
                   <w:color w:val="000000" w:themeColor="text1"/>
@@ -2572,26 +2388,26 @@
                 <w:t>Transport Layer</w:t>
               </w:r>
             </w:ins>
-          </w:p>
-        </w:tc>
-        <w:tc>
-          <w:tcPr>
-            <w:tcW w:w="2338" w:type="dxa"/>
-          </w:tcPr>
-          <w:p>
-            <w:pPr>
-              <w:rPr>
-                <w:color w:val="000000" w:themeColor="text1"/>
-              </w:rPr>
-            </w:pPr>
-            <w:del w:id="23" w:author="Chetty, Damodar Kumar S" w:date="2021-08-28T14:45:00Z">
+            <w:ins w:id="3" w:author="Chetty, Damodar Kumar S" w:date="2021-09-06T12:22:00Z">
               <w:r>
                 <w:rPr>
                   <w:color w:val="000000" w:themeColor="text1"/>
                 </w:rPr>
-                <w:delText>Project 1 due</w:delText>
+                <w:t xml:space="preserve"> - 1 </w:t>
               </w:r>
-            </w:del>
+            </w:ins>
+          </w:p>
+        </w:tc>
+        <w:tc>
+          <w:tcPr>
+            <w:tcW w:w="2338" w:type="dxa"/>
+          </w:tcPr>
+          <w:p>
+            <w:pPr>
+              <w:rPr>
+                <w:color w:val="000000" w:themeColor="text1"/>
+              </w:rPr>
+            </w:pPr>
           </w:p>
         </w:tc>
       </w:tr>
@@ -2610,7 +2426,7 @@
               <w:rPr>
                 <w:color w:val="000000" w:themeColor="text1"/>
               </w:rPr>
-              <w:t>6</w:t>
+              <w:t>5</w:t>
             </w:r>
           </w:p>
         </w:tc>
@@ -2628,7 +2444,7 @@
               <w:rPr>
                 <w:color w:val="000000" w:themeColor="text1"/>
               </w:rPr>
-              <w:t>September 30, 2021</w:t>
+              <w:t>September 23, 2021</w:t>
             </w:r>
           </w:p>
         </w:tc>
@@ -2642,415 +2458,115 @@
                 <w:color w:val="000000" w:themeColor="text1"/>
               </w:rPr>
             </w:pPr>
-            <w:del w:id="24" w:author="Chetty, Damodar Kumar S" w:date="2021-08-28T14:45:00Z">
+            <w:r>
+              <w:rPr>
+                <w:color w:val="000000" w:themeColor="text1"/>
+              </w:rPr>
+              <w:t>Transport Layer</w:t>
+            </w:r>
+            <w:ins w:id="4" w:author="Chetty, Damodar Kumar S" w:date="2021-09-06T12:22:00Z">
               <w:r>
                 <w:rPr>
                   <w:color w:val="000000" w:themeColor="text1"/>
                 </w:rPr>
-                <w:delText>Midterm Exam</w:delText>
+                <w:t xml:space="preserve"> </w:t>
               </w:r>
-            </w:del>
-            <w:ins w:id="25" w:author="Chetty, Damodar Kumar S" w:date="2021-08-28T14:45:00Z">
+            </w:ins>
+            <w:ins w:id="5" w:author="Chetty, Damodar Kumar S" w:date="2021-09-06T12:20:00Z">
               <w:r>
                 <w:rPr>
                   <w:color w:val="000000" w:themeColor="text1"/>
                 </w:rPr>
-                <w:t>Transport Layer - 2</w:t>
+                <w:t>-</w:t>
               </w:r>
             </w:ins>
-          </w:p>
-        </w:tc>
-        <w:tc>
-          <w:tcPr>
-            <w:tcW w:w="2338" w:type="dxa"/>
-          </w:tcPr>
-          <w:p>
-            <w:pPr>
-              <w:rPr>
-                <w:color w:val="000000" w:themeColor="text1"/>
-              </w:rPr>
-            </w:pPr>
-          </w:p>
-        </w:tc>
-      </w:tr>
-      <w:tr>
-        <w:tc>
-          <w:tcPr>
-            <w:tcW w:w="805" w:type="dxa"/>
-          </w:tcPr>
-          <w:p>
-            <w:pPr>
-              <w:rPr>
-                <w:color w:val="000000" w:themeColor="text1"/>
-              </w:rPr>
-            </w:pPr>
-            <w:r>
-              <w:rPr>
-                <w:color w:val="000000" w:themeColor="text1"/>
-              </w:rPr>
-              <w:t>7</w:t>
-            </w:r>
-          </w:p>
-        </w:tc>
-        <w:tc>
-          <w:tcPr>
-            <w:tcW w:w="2340" w:type="dxa"/>
-          </w:tcPr>
-          <w:p>
-            <w:pPr>
-              <w:rPr>
-                <w:color w:val="000000" w:themeColor="text1"/>
-              </w:rPr>
-            </w:pPr>
-            <w:r>
-              <w:rPr>
-                <w:color w:val="000000" w:themeColor="text1"/>
-              </w:rPr>
-              <w:t xml:space="preserve">October </w:t>
-            </w:r>
-            <w:r>
-              <w:rPr>
-                <w:color w:val="000000" w:themeColor="text1"/>
-              </w:rPr>
-              <w:t>7</w:t>
-            </w:r>
-            <w:r>
-              <w:rPr>
-                <w:color w:val="000000" w:themeColor="text1"/>
-              </w:rPr>
-              <w:t>, 20</w:t>
-            </w:r>
-            <w:r>
-              <w:rPr>
-                <w:color w:val="000000" w:themeColor="text1"/>
-              </w:rPr>
-              <w:t>21</w:t>
-            </w:r>
-          </w:p>
-        </w:tc>
-        <w:tc>
-          <w:tcPr>
-            <w:tcW w:w="3867" w:type="dxa"/>
-          </w:tcPr>
-          <w:p>
-            <w:pPr>
-              <w:rPr>
-                <w:color w:val="000000" w:themeColor="text1"/>
-              </w:rPr>
-            </w:pPr>
-            <w:del w:id="26" w:author="Chetty, Damodar Kumar S" w:date="2021-08-28T14:45:00Z">
+            <w:ins w:id="6" w:author="Chetty, Damodar Kumar S" w:date="2021-09-06T12:22:00Z">
               <w:r>
                 <w:rPr>
                   <w:color w:val="000000" w:themeColor="text1"/>
                 </w:rPr>
-                <w:delText>MAC sublayer</w:delText>
+                <w:t xml:space="preserve"> </w:t>
               </w:r>
-            </w:del>
-            <w:ins w:id="27" w:author="Chetty, Damodar Kumar S" w:date="2021-08-28T14:45:00Z">
+            </w:ins>
+            <w:ins w:id="7" w:author="Chetty, Damodar Kumar S" w:date="2021-09-06T12:20:00Z">
               <w:r>
                 <w:rPr>
                   <w:color w:val="000000" w:themeColor="text1"/>
                 </w:rPr>
-                <w:t xml:space="preserve">Midterm </w:t>
+                <w:t>2</w:t>
               </w:r>
             </w:ins>
-            <w:ins w:id="28" w:author="Chetty, Damodar Kumar S" w:date="2021-08-28T14:46:00Z">
+          </w:p>
+        </w:tc>
+        <w:tc>
+          <w:tcPr>
+            <w:tcW w:w="2338" w:type="dxa"/>
+          </w:tcPr>
+          <w:p>
+            <w:pPr>
+              <w:rPr>
+                <w:color w:val="000000" w:themeColor="text1"/>
+              </w:rPr>
+            </w:pPr>
+          </w:p>
+        </w:tc>
+      </w:tr>
+      <w:tr>
+        <w:tc>
+          <w:tcPr>
+            <w:tcW w:w="805" w:type="dxa"/>
+          </w:tcPr>
+          <w:p>
+            <w:pPr>
+              <w:rPr>
+                <w:color w:val="000000" w:themeColor="text1"/>
+              </w:rPr>
+            </w:pPr>
+            <w:r>
+              <w:rPr>
+                <w:color w:val="000000" w:themeColor="text1"/>
+              </w:rPr>
+              <w:t>6</w:t>
+            </w:r>
+          </w:p>
+        </w:tc>
+        <w:tc>
+          <w:tcPr>
+            <w:tcW w:w="2340" w:type="dxa"/>
+          </w:tcPr>
+          <w:p>
+            <w:pPr>
+              <w:rPr>
+                <w:color w:val="000000" w:themeColor="text1"/>
+              </w:rPr>
+            </w:pPr>
+            <w:r>
+              <w:rPr>
+                <w:color w:val="000000" w:themeColor="text1"/>
+              </w:rPr>
+              <w:t>September 30, 2021</w:t>
+            </w:r>
+          </w:p>
+        </w:tc>
+        <w:tc>
+          <w:tcPr>
+            <w:tcW w:w="3867" w:type="dxa"/>
+          </w:tcPr>
+          <w:p>
+            <w:pPr>
+              <w:rPr>
+                <w:color w:val="000000" w:themeColor="text1"/>
+              </w:rPr>
+            </w:pPr>
+            <w:del w:id="8" w:author="Chetty, Damodar Kumar S" w:date="2021-09-06T12:20:00Z">
               <w:r>
                 <w:rPr>
                   <w:color w:val="000000" w:themeColor="text1"/>
                 </w:rPr>
-                <w:t>Exam</w:t>
-              </w:r>
-            </w:ins>
-          </w:p>
-        </w:tc>
-        <w:tc>
-          <w:tcPr>
-            <w:tcW w:w="2338" w:type="dxa"/>
-          </w:tcPr>
-          <w:p>
-            <w:pPr>
-              <w:rPr>
-                <w:color w:val="000000" w:themeColor="text1"/>
-              </w:rPr>
-            </w:pPr>
-          </w:p>
-        </w:tc>
-      </w:tr>
-      <w:tr>
-        <w:tc>
-          <w:tcPr>
-            <w:tcW w:w="805" w:type="dxa"/>
-          </w:tcPr>
-          <w:p>
-            <w:pPr>
-              <w:rPr>
-                <w:color w:val="000000" w:themeColor="text1"/>
-              </w:rPr>
-            </w:pPr>
-            <w:r>
-              <w:rPr>
-                <w:color w:val="000000" w:themeColor="text1"/>
-              </w:rPr>
-              <w:t>8</w:t>
-            </w:r>
-          </w:p>
-        </w:tc>
-        <w:tc>
-          <w:tcPr>
-            <w:tcW w:w="2340" w:type="dxa"/>
-          </w:tcPr>
-          <w:p>
-            <w:pPr>
-              <w:rPr>
-                <w:color w:val="000000" w:themeColor="text1"/>
-              </w:rPr>
-            </w:pPr>
-            <w:r>
-              <w:rPr>
-                <w:color w:val="000000" w:themeColor="text1"/>
-              </w:rPr>
-              <w:t xml:space="preserve">October </w:t>
-            </w:r>
-            <w:r>
-              <w:rPr>
-                <w:color w:val="000000" w:themeColor="text1"/>
-              </w:rPr>
-              <w:t>14</w:t>
-            </w:r>
-            <w:r>
-              <w:rPr>
-                <w:color w:val="000000" w:themeColor="text1"/>
-              </w:rPr>
-              <w:t>, 20</w:t>
-            </w:r>
-            <w:r>
-              <w:rPr>
-                <w:color w:val="000000" w:themeColor="text1"/>
-              </w:rPr>
-              <w:t>21</w:t>
-            </w:r>
-          </w:p>
-        </w:tc>
-        <w:tc>
-          <w:tcPr>
-            <w:tcW w:w="3867" w:type="dxa"/>
-          </w:tcPr>
-          <w:p>
-            <w:pPr>
-              <w:rPr>
-                <w:color w:val="000000" w:themeColor="text1"/>
-              </w:rPr>
-            </w:pPr>
-            <w:del w:id="29" w:author="Chetty, Damodar Kumar S" w:date="2021-08-28T14:46:00Z">
-              <w:r>
-                <w:rPr>
-                  <w:color w:val="000000" w:themeColor="text1"/>
-                </w:rPr>
-                <w:delText>Network Layer - 1</w:delText>
+                <w:delText>Transport Layer - 2</w:delText>
               </w:r>
             </w:del>
-            <w:ins w:id="30" w:author="Chetty, Damodar Kumar S" w:date="2021-08-28T14:46:00Z">
-              <w:r>
-                <w:rPr>
-                  <w:color w:val="000000" w:themeColor="text1"/>
-                </w:rPr>
-                <w:t>Network Layer - Data Plane</w:t>
-              </w:r>
-            </w:ins>
-          </w:p>
-        </w:tc>
-        <w:tc>
-          <w:tcPr>
-            <w:tcW w:w="2338" w:type="dxa"/>
-          </w:tcPr>
-          <w:p>
-            <w:pPr>
-              <w:rPr>
-                <w:color w:val="000000" w:themeColor="text1"/>
-              </w:rPr>
-            </w:pPr>
-            <w:ins w:id="31" w:author="Chetty, Damodar Kumar S" w:date="2021-08-28T14:46:00Z">
-              <w:r>
-                <w:rPr>
-                  <w:color w:val="000000" w:themeColor="text1"/>
-                </w:rPr>
-                <w:t>Project 1 due</w:t>
-              </w:r>
-            </w:ins>
-          </w:p>
-        </w:tc>
-      </w:tr>
-      <w:tr>
-        <w:tc>
-          <w:tcPr>
-            <w:tcW w:w="805" w:type="dxa"/>
-          </w:tcPr>
-          <w:p>
-            <w:pPr>
-              <w:rPr>
-                <w:color w:val="000000" w:themeColor="text1"/>
-              </w:rPr>
-            </w:pPr>
-            <w:r>
-              <w:rPr>
-                <w:color w:val="000000" w:themeColor="text1"/>
-              </w:rPr>
-              <w:t>9</w:t>
-            </w:r>
-          </w:p>
-        </w:tc>
-        <w:tc>
-          <w:tcPr>
-            <w:tcW w:w="2340" w:type="dxa"/>
-          </w:tcPr>
-          <w:p>
-            <w:pPr>
-              <w:rPr>
-                <w:color w:val="000000" w:themeColor="text1"/>
-              </w:rPr>
-            </w:pPr>
-            <w:r>
-              <w:rPr>
-                <w:color w:val="000000" w:themeColor="text1"/>
-              </w:rPr>
-              <w:t xml:space="preserve">October </w:t>
-            </w:r>
-            <w:r>
-              <w:rPr>
-                <w:color w:val="000000" w:themeColor="text1"/>
-              </w:rPr>
-              <w:t>21</w:t>
-            </w:r>
-            <w:r>
-              <w:rPr>
-                <w:color w:val="000000" w:themeColor="text1"/>
-              </w:rPr>
-              <w:t>, 20</w:t>
-            </w:r>
-            <w:r>
-              <w:rPr>
-                <w:color w:val="000000" w:themeColor="text1"/>
-              </w:rPr>
-              <w:t>21</w:t>
-            </w:r>
-          </w:p>
-        </w:tc>
-        <w:tc>
-          <w:tcPr>
-            <w:tcW w:w="3867" w:type="dxa"/>
-          </w:tcPr>
-          <w:p>
-            <w:pPr>
-              <w:rPr>
-                <w:color w:val="000000" w:themeColor="text1"/>
-              </w:rPr>
-            </w:pPr>
-            <w:del w:id="32" w:author="Chetty, Damodar Kumar S" w:date="2021-08-28T14:46:00Z">
-              <w:r>
-                <w:rPr>
-                  <w:color w:val="000000" w:themeColor="text1"/>
-                </w:rPr>
-                <w:delText>Network Layer - 2</w:delText>
-              </w:r>
-            </w:del>
-            <w:ins w:id="33" w:author="Chetty, Damodar Kumar S" w:date="2021-08-28T14:46:00Z">
-              <w:r>
-                <w:rPr>
-                  <w:color w:val="000000" w:themeColor="text1"/>
-                </w:rPr>
-                <w:t>Network Layer - Control Plane</w:t>
-              </w:r>
-            </w:ins>
-          </w:p>
-        </w:tc>
-        <w:tc>
-          <w:tcPr>
-            <w:tcW w:w="2338" w:type="dxa"/>
-          </w:tcPr>
-          <w:p>
-            <w:pPr>
-              <w:rPr>
-                <w:color w:val="000000" w:themeColor="text1"/>
-              </w:rPr>
-            </w:pPr>
-          </w:p>
-        </w:tc>
-      </w:tr>
-      <w:tr>
-        <w:tc>
-          <w:tcPr>
-            <w:tcW w:w="805" w:type="dxa"/>
-          </w:tcPr>
-          <w:p>
-            <w:pPr>
-              <w:rPr>
-                <w:color w:val="000000" w:themeColor="text1"/>
-              </w:rPr>
-            </w:pPr>
-            <w:r>
-              <w:rPr>
-                <w:color w:val="000000" w:themeColor="text1"/>
-              </w:rPr>
-              <w:t>10</w:t>
-            </w:r>
-          </w:p>
-        </w:tc>
-        <w:tc>
-          <w:tcPr>
-            <w:tcW w:w="2340" w:type="dxa"/>
-          </w:tcPr>
-          <w:p>
-            <w:pPr>
-              <w:rPr>
-                <w:color w:val="000000" w:themeColor="text1"/>
-              </w:rPr>
-            </w:pPr>
-            <w:r>
-              <w:rPr>
-                <w:color w:val="000000" w:themeColor="text1"/>
-              </w:rPr>
-              <w:t xml:space="preserve">October </w:t>
-            </w:r>
-            <w:r>
-              <w:rPr>
-                <w:color w:val="000000" w:themeColor="text1"/>
-              </w:rPr>
-              <w:t>28</w:t>
-            </w:r>
-            <w:r>
-              <w:rPr>
-                <w:color w:val="000000" w:themeColor="text1"/>
-              </w:rPr>
-              <w:t>, 20</w:t>
-            </w:r>
-            <w:r>
-              <w:rPr>
-                <w:color w:val="000000" w:themeColor="text1"/>
-              </w:rPr>
-              <w:t>21</w:t>
-            </w:r>
-          </w:p>
-        </w:tc>
-        <w:tc>
-          <w:tcPr>
-            <w:tcW w:w="3867" w:type="dxa"/>
-          </w:tcPr>
-          <w:p>
-            <w:pPr>
-              <w:rPr>
-                <w:color w:val="000000" w:themeColor="text1"/>
-              </w:rPr>
-            </w:pPr>
-            <w:del w:id="34" w:author="Chetty, Damodar Kumar S" w:date="2021-08-28T14:46:00Z">
-              <w:r>
-                <w:rPr>
-                  <w:color w:val="000000" w:themeColor="text1"/>
-                </w:rPr>
-                <w:delText>Transport Layer - 1</w:delText>
-              </w:r>
-            </w:del>
-            <w:ins w:id="35" w:author="Chetty, Damodar Kumar S" w:date="2021-08-28T14:46:00Z">
+            <w:ins w:id="9" w:author="Chetty, Damodar Kumar S" w:date="2021-09-06T12:21:00Z">
               <w:r>
                 <w:rPr>
                   <w:color w:val="000000" w:themeColor="text1"/>
@@ -3061,115 +2577,207 @@
                 <w:rPr>
                   <w:color w:val="000000" w:themeColor="text1"/>
                 </w:rPr>
-                <w:t>Network Layer - Control Plane</w:t>
+                <w:br/>
               </w:r>
               <w:r>
                 <w:rPr>
                   <w:color w:val="000000" w:themeColor="text1"/>
                 </w:rPr>
-                <w:t xml:space="preserve"> - 2</w:t>
+                <w:t xml:space="preserve">Network Layer - Data Plane - </w:t>
               </w:r>
-            </w:ins>
-          </w:p>
-        </w:tc>
-        <w:tc>
-          <w:tcPr>
-            <w:tcW w:w="2338" w:type="dxa"/>
-          </w:tcPr>
-          <w:p>
-            <w:pPr>
-              <w:rPr>
-                <w:color w:val="000000" w:themeColor="text1"/>
-              </w:rPr>
-            </w:pPr>
-          </w:p>
-        </w:tc>
-      </w:tr>
-      <w:tr>
-        <w:tc>
-          <w:tcPr>
-            <w:tcW w:w="805" w:type="dxa"/>
-          </w:tcPr>
-          <w:p>
-            <w:pPr>
-              <w:rPr>
-                <w:color w:val="000000" w:themeColor="text1"/>
-              </w:rPr>
-            </w:pPr>
-            <w:r>
-              <w:rPr>
-                <w:color w:val="000000" w:themeColor="text1"/>
-              </w:rPr>
-              <w:t>11</w:t>
-            </w:r>
-          </w:p>
-        </w:tc>
-        <w:tc>
-          <w:tcPr>
-            <w:tcW w:w="2340" w:type="dxa"/>
-          </w:tcPr>
-          <w:p>
-            <w:pPr>
-              <w:rPr>
-                <w:color w:val="000000" w:themeColor="text1"/>
-              </w:rPr>
-            </w:pPr>
-            <w:r>
-              <w:rPr>
-                <w:color w:val="000000" w:themeColor="text1"/>
-              </w:rPr>
-              <w:t xml:space="preserve">November </w:t>
-            </w:r>
-            <w:r>
-              <w:rPr>
-                <w:color w:val="000000" w:themeColor="text1"/>
-              </w:rPr>
-              <w:t>4</w:t>
-            </w:r>
-            <w:r>
-              <w:rPr>
-                <w:color w:val="000000" w:themeColor="text1"/>
-              </w:rPr>
-              <w:t>, 20</w:t>
-            </w:r>
-            <w:r>
-              <w:rPr>
-                <w:color w:val="000000" w:themeColor="text1"/>
-              </w:rPr>
-              <w:t>21</w:t>
-            </w:r>
-          </w:p>
-        </w:tc>
-        <w:tc>
-          <w:tcPr>
-            <w:tcW w:w="3867" w:type="dxa"/>
-          </w:tcPr>
-          <w:p>
-            <w:pPr>
-              <w:rPr>
-                <w:color w:val="000000" w:themeColor="text1"/>
-              </w:rPr>
-            </w:pPr>
-            <w:del w:id="36" w:author="Chetty, Damodar Kumar S" w:date="2021-08-28T14:46:00Z">
               <w:r>
                 <w:rPr>
                   <w:color w:val="000000" w:themeColor="text1"/>
                 </w:rPr>
-                <w:delText>Transport Layer - 2</w:delText>
+                <w:t>1</w:t>
               </w:r>
-            </w:del>
-            <w:ins w:id="37" w:author="Chetty, Damodar Kumar S" w:date="2021-08-28T14:46:00Z">
+            </w:ins>
+          </w:p>
+        </w:tc>
+        <w:tc>
+          <w:tcPr>
+            <w:tcW w:w="2338" w:type="dxa"/>
+          </w:tcPr>
+          <w:p>
+            <w:pPr>
+              <w:rPr>
+                <w:color w:val="000000" w:themeColor="text1"/>
+              </w:rPr>
+            </w:pPr>
+          </w:p>
+        </w:tc>
+      </w:tr>
+      <w:tr>
+        <w:tc>
+          <w:tcPr>
+            <w:tcW w:w="805" w:type="dxa"/>
+          </w:tcPr>
+          <w:p>
+            <w:pPr>
+              <w:rPr>
+                <w:color w:val="000000" w:themeColor="text1"/>
+              </w:rPr>
+            </w:pPr>
+            <w:r>
+              <w:rPr>
+                <w:color w:val="000000" w:themeColor="text1"/>
+              </w:rPr>
+              <w:t>7</w:t>
+            </w:r>
+          </w:p>
+        </w:tc>
+        <w:tc>
+          <w:tcPr>
+            <w:tcW w:w="2340" w:type="dxa"/>
+          </w:tcPr>
+          <w:p>
+            <w:pPr>
+              <w:rPr>
+                <w:color w:val="000000" w:themeColor="text1"/>
+              </w:rPr>
+            </w:pPr>
+            <w:r>
+              <w:rPr>
+                <w:color w:val="000000" w:themeColor="text1"/>
+              </w:rPr>
+              <w:t xml:space="preserve">October </w:t>
+            </w:r>
+            <w:r>
+              <w:rPr>
+                <w:color w:val="000000" w:themeColor="text1"/>
+              </w:rPr>
+              <w:t>7</w:t>
+            </w:r>
+            <w:r>
+              <w:rPr>
+                <w:color w:val="000000" w:themeColor="text1"/>
+              </w:rPr>
+              <w:t>, 20</w:t>
+            </w:r>
+            <w:r>
+              <w:rPr>
+                <w:color w:val="000000" w:themeColor="text1"/>
+              </w:rPr>
+              <w:t>21</w:t>
+            </w:r>
+          </w:p>
+        </w:tc>
+        <w:tc>
+          <w:tcPr>
+            <w:tcW w:w="3867" w:type="dxa"/>
+          </w:tcPr>
+          <w:p>
+            <w:pPr>
+              <w:rPr>
+                <w:color w:val="000000" w:themeColor="text1"/>
+              </w:rPr>
+            </w:pPr>
+            <w:r>
+              <w:rPr>
+                <w:color w:val="000000" w:themeColor="text1"/>
+              </w:rPr>
+              <w:t>Midterm Exam</w:t>
+            </w:r>
+          </w:p>
+        </w:tc>
+        <w:tc>
+          <w:tcPr>
+            <w:tcW w:w="2338" w:type="dxa"/>
+          </w:tcPr>
+          <w:p>
+            <w:pPr>
+              <w:rPr>
+                <w:color w:val="000000" w:themeColor="text1"/>
+              </w:rPr>
+            </w:pPr>
+          </w:p>
+        </w:tc>
+      </w:tr>
+      <w:tr>
+        <w:tc>
+          <w:tcPr>
+            <w:tcW w:w="805" w:type="dxa"/>
+          </w:tcPr>
+          <w:p>
+            <w:pPr>
+              <w:rPr>
+                <w:color w:val="000000" w:themeColor="text1"/>
+              </w:rPr>
+            </w:pPr>
+            <w:r>
+              <w:rPr>
+                <w:color w:val="000000" w:themeColor="text1"/>
+              </w:rPr>
+              <w:t>8</w:t>
+            </w:r>
+          </w:p>
+        </w:tc>
+        <w:tc>
+          <w:tcPr>
+            <w:tcW w:w="2340" w:type="dxa"/>
+          </w:tcPr>
+          <w:p>
+            <w:pPr>
+              <w:rPr>
+                <w:color w:val="000000" w:themeColor="text1"/>
+              </w:rPr>
+            </w:pPr>
+            <w:r>
+              <w:rPr>
+                <w:color w:val="000000" w:themeColor="text1"/>
+              </w:rPr>
+              <w:t xml:space="preserve">October </w:t>
+            </w:r>
+            <w:r>
+              <w:rPr>
+                <w:color w:val="000000" w:themeColor="text1"/>
+              </w:rPr>
+              <w:t>14</w:t>
+            </w:r>
+            <w:r>
+              <w:rPr>
+                <w:color w:val="000000" w:themeColor="text1"/>
+              </w:rPr>
+              <w:t>, 20</w:t>
+            </w:r>
+            <w:r>
+              <w:rPr>
+                <w:color w:val="000000" w:themeColor="text1"/>
+              </w:rPr>
+              <w:t>21</w:t>
+            </w:r>
+          </w:p>
+        </w:tc>
+        <w:tc>
+          <w:tcPr>
+            <w:tcW w:w="3867" w:type="dxa"/>
+          </w:tcPr>
+          <w:p>
+            <w:pPr>
+              <w:rPr>
+                <w:color w:val="000000" w:themeColor="text1"/>
+              </w:rPr>
+            </w:pPr>
+            <w:r>
+              <w:rPr>
+                <w:color w:val="000000" w:themeColor="text1"/>
+              </w:rPr>
+              <w:t>Network Layer - Data Plane</w:t>
+            </w:r>
+            <w:ins w:id="10" w:author="Chetty, Damodar Kumar S" w:date="2021-09-06T12:20:00Z">
               <w:r>
                 <w:rPr>
                   <w:color w:val="000000" w:themeColor="text1"/>
                 </w:rPr>
                 <w:t xml:space="preserve"> </w:t>
               </w:r>
+            </w:ins>
+            <w:ins w:id="11" w:author="Chetty, Damodar Kumar S" w:date="2021-09-06T12:21:00Z">
               <w:r>
                 <w:rPr>
                   <w:color w:val="000000" w:themeColor="text1"/>
                 </w:rPr>
-                <w:t>Link Layer and LANs</w:t>
+                <w:t>- 2</w:t>
               </w:r>
             </w:ins>
           </w:p>
@@ -3184,6 +2792,12 @@
                 <w:color w:val="000000" w:themeColor="text1"/>
               </w:rPr>
             </w:pPr>
+            <w:r>
+              <w:rPr>
+                <w:color w:val="000000" w:themeColor="text1"/>
+              </w:rPr>
+              <w:t>Project 1 due</w:t>
+            </w:r>
           </w:p>
         </w:tc>
       </w:tr>
@@ -3202,7 +2816,7 @@
               <w:rPr>
                 <w:color w:val="000000" w:themeColor="text1"/>
               </w:rPr>
-              <w:t>12</w:t>
+              <w:t>9</w:t>
             </w:r>
           </w:p>
         </w:tc>
@@ -3220,13 +2834,13 @@
               <w:rPr>
                 <w:color w:val="000000" w:themeColor="text1"/>
               </w:rPr>
-              <w:t xml:space="preserve">November </w:t>
-            </w:r>
-            <w:r>
-              <w:rPr>
-                <w:color w:val="000000" w:themeColor="text1"/>
-              </w:rPr>
-              <w:t>11</w:t>
+              <w:t xml:space="preserve">October </w:t>
+            </w:r>
+            <w:r>
+              <w:rPr>
+                <w:color w:val="000000" w:themeColor="text1"/>
+              </w:rPr>
+              <w:t>21</w:t>
             </w:r>
             <w:r>
               <w:rPr>
@@ -3252,22 +2866,308 @@
                 <w:color w:val="000000" w:themeColor="text1"/>
               </w:rPr>
             </w:pPr>
-            <w:del w:id="38" w:author="Chetty, Damodar Kumar S" w:date="2021-08-28T14:46:00Z">
+            <w:r>
+              <w:rPr>
+                <w:color w:val="000000" w:themeColor="text1"/>
+              </w:rPr>
+              <w:t>Network Layer - Control Plane</w:t>
+            </w:r>
+            <w:ins w:id="12" w:author="Chetty, Damodar Kumar S" w:date="2021-09-06T12:22:00Z">
               <w:r>
                 <w:rPr>
                   <w:color w:val="000000" w:themeColor="text1"/>
                 </w:rPr>
-                <w:delText>Application Layer</w:delText>
+                <w:t xml:space="preserve"> - 1</w:t>
               </w:r>
-            </w:del>
-            <w:ins w:id="39" w:author="Chetty, Damodar Kumar S" w:date="2021-08-28T14:46:00Z">
+            </w:ins>
+          </w:p>
+        </w:tc>
+        <w:tc>
+          <w:tcPr>
+            <w:tcW w:w="2338" w:type="dxa"/>
+          </w:tcPr>
+          <w:p>
+            <w:pPr>
+              <w:rPr>
+                <w:color w:val="000000" w:themeColor="text1"/>
+              </w:rPr>
+            </w:pPr>
+          </w:p>
+        </w:tc>
+      </w:tr>
+      <w:tr>
+        <w:tc>
+          <w:tcPr>
+            <w:tcW w:w="805" w:type="dxa"/>
+          </w:tcPr>
+          <w:p>
+            <w:pPr>
+              <w:rPr>
+                <w:color w:val="000000" w:themeColor="text1"/>
+              </w:rPr>
+            </w:pPr>
+            <w:r>
+              <w:rPr>
+                <w:color w:val="000000" w:themeColor="text1"/>
+              </w:rPr>
+              <w:t>10</w:t>
+            </w:r>
+          </w:p>
+        </w:tc>
+        <w:tc>
+          <w:tcPr>
+            <w:tcW w:w="2340" w:type="dxa"/>
+          </w:tcPr>
+          <w:p>
+            <w:pPr>
+              <w:rPr>
+                <w:color w:val="000000" w:themeColor="text1"/>
+              </w:rPr>
+            </w:pPr>
+            <w:r>
+              <w:rPr>
+                <w:color w:val="000000" w:themeColor="text1"/>
+              </w:rPr>
+              <w:t xml:space="preserve">October </w:t>
+            </w:r>
+            <w:r>
+              <w:rPr>
+                <w:color w:val="000000" w:themeColor="text1"/>
+              </w:rPr>
+              <w:t>28</w:t>
+            </w:r>
+            <w:r>
+              <w:rPr>
+                <w:color w:val="000000" w:themeColor="text1"/>
+              </w:rPr>
+              <w:t>, 20</w:t>
+            </w:r>
+            <w:r>
+              <w:rPr>
+                <w:color w:val="000000" w:themeColor="text1"/>
+              </w:rPr>
+              <w:t>21</w:t>
+            </w:r>
+          </w:p>
+        </w:tc>
+        <w:tc>
+          <w:tcPr>
+            <w:tcW w:w="3867" w:type="dxa"/>
+          </w:tcPr>
+          <w:p>
+            <w:pPr>
+              <w:rPr>
+                <w:color w:val="000000" w:themeColor="text1"/>
+              </w:rPr>
+            </w:pPr>
+            <w:del w:id="13" w:author="Chetty, Damodar Kumar S" w:date="2021-09-06T12:23:00Z">
               <w:r>
                 <w:rPr>
                   <w:color w:val="000000" w:themeColor="text1"/>
                 </w:rPr>
-                <w:t>Wireless and Mobile Networks</w:t>
+                <w:delText xml:space="preserve"> </w:delText>
               </w:r>
-            </w:ins>
+            </w:del>
+            <w:r>
+              <w:rPr>
+                <w:color w:val="000000" w:themeColor="text1"/>
+              </w:rPr>
+              <w:t>Network Layer - Control Plane - 2</w:t>
+            </w:r>
+          </w:p>
+        </w:tc>
+        <w:tc>
+          <w:tcPr>
+            <w:tcW w:w="2338" w:type="dxa"/>
+          </w:tcPr>
+          <w:p>
+            <w:pPr>
+              <w:rPr>
+                <w:color w:val="000000" w:themeColor="text1"/>
+              </w:rPr>
+            </w:pPr>
+          </w:p>
+        </w:tc>
+      </w:tr>
+      <w:tr>
+        <w:tc>
+          <w:tcPr>
+            <w:tcW w:w="805" w:type="dxa"/>
+          </w:tcPr>
+          <w:p>
+            <w:pPr>
+              <w:rPr>
+                <w:color w:val="000000" w:themeColor="text1"/>
+              </w:rPr>
+            </w:pPr>
+            <w:r>
+              <w:rPr>
+                <w:color w:val="000000" w:themeColor="text1"/>
+              </w:rPr>
+              <w:t>11</w:t>
+            </w:r>
+          </w:p>
+        </w:tc>
+        <w:tc>
+          <w:tcPr>
+            <w:tcW w:w="2340" w:type="dxa"/>
+          </w:tcPr>
+          <w:p>
+            <w:pPr>
+              <w:rPr>
+                <w:color w:val="000000" w:themeColor="text1"/>
+              </w:rPr>
+            </w:pPr>
+            <w:r>
+              <w:rPr>
+                <w:color w:val="000000" w:themeColor="text1"/>
+              </w:rPr>
+              <w:t xml:space="preserve">November </w:t>
+            </w:r>
+            <w:r>
+              <w:rPr>
+                <w:color w:val="000000" w:themeColor="text1"/>
+              </w:rPr>
+              <w:t>4</w:t>
+            </w:r>
+            <w:r>
+              <w:rPr>
+                <w:color w:val="000000" w:themeColor="text1"/>
+              </w:rPr>
+              <w:t>, 20</w:t>
+            </w:r>
+            <w:r>
+              <w:rPr>
+                <w:color w:val="000000" w:themeColor="text1"/>
+              </w:rPr>
+              <w:t>21</w:t>
+            </w:r>
+          </w:p>
+        </w:tc>
+        <w:tc>
+          <w:tcPr>
+            <w:tcW w:w="3867" w:type="dxa"/>
+          </w:tcPr>
+          <w:p>
+            <w:pPr>
+              <w:rPr>
+                <w:color w:val="000000" w:themeColor="text1"/>
+              </w:rPr>
+            </w:pPr>
+            <w:del w:id="14" w:author="Chetty, Damodar Kumar S" w:date="2021-09-06T12:23:00Z">
+              <w:r>
+                <w:rPr>
+                  <w:color w:val="000000" w:themeColor="text1"/>
+                </w:rPr>
+                <w:delText xml:space="preserve"> </w:delText>
+              </w:r>
+            </w:del>
+            <w:r>
+              <w:rPr>
+                <w:color w:val="000000" w:themeColor="text1"/>
+              </w:rPr>
+              <w:t>Link Layer and LANs</w:t>
+            </w:r>
+          </w:p>
+        </w:tc>
+        <w:tc>
+          <w:tcPr>
+            <w:tcW w:w="2338" w:type="dxa"/>
+          </w:tcPr>
+          <w:p>
+            <w:pPr>
+              <w:rPr>
+                <w:color w:val="000000" w:themeColor="text1"/>
+              </w:rPr>
+            </w:pPr>
+          </w:p>
+        </w:tc>
+      </w:tr>
+      <w:tr>
+        <w:tc>
+          <w:tcPr>
+            <w:tcW w:w="805" w:type="dxa"/>
+          </w:tcPr>
+          <w:p>
+            <w:pPr>
+              <w:rPr>
+                <w:color w:val="000000" w:themeColor="text1"/>
+              </w:rPr>
+            </w:pPr>
+            <w:r>
+              <w:rPr>
+                <w:color w:val="000000" w:themeColor="text1"/>
+              </w:rPr>
+              <w:t>12</w:t>
+            </w:r>
+          </w:p>
+        </w:tc>
+        <w:tc>
+          <w:tcPr>
+            <w:tcW w:w="2340" w:type="dxa"/>
+          </w:tcPr>
+          <w:p>
+            <w:pPr>
+              <w:rPr>
+                <w:color w:val="000000" w:themeColor="text1"/>
+              </w:rPr>
+            </w:pPr>
+            <w:r>
+              <w:rPr>
+                <w:color w:val="000000" w:themeColor="text1"/>
+              </w:rPr>
+              <w:t xml:space="preserve">November </w:t>
+            </w:r>
+            <w:r>
+              <w:rPr>
+                <w:color w:val="000000" w:themeColor="text1"/>
+              </w:rPr>
+              <w:t>11</w:t>
+            </w:r>
+            <w:r>
+              <w:rPr>
+                <w:color w:val="000000" w:themeColor="text1"/>
+              </w:rPr>
+              <w:t>, 20</w:t>
+            </w:r>
+            <w:r>
+              <w:rPr>
+                <w:color w:val="000000" w:themeColor="text1"/>
+              </w:rPr>
+              <w:t>21</w:t>
+            </w:r>
+          </w:p>
+        </w:tc>
+        <w:tc>
+          <w:tcPr>
+            <w:tcW w:w="3867" w:type="dxa"/>
+          </w:tcPr>
+          <w:p>
+            <w:pPr>
+              <w:rPr>
+                <w:color w:val="000000" w:themeColor="text1"/>
+              </w:rPr>
+            </w:pPr>
+            <w:r>
+              <w:rPr>
+                <w:color w:val="000000" w:themeColor="text1"/>
+              </w:rPr>
+              <w:t xml:space="preserve">Wireless </w:t>
+            </w:r>
+            <w:del w:id="15" w:author="Chetty, Damodar Kumar S" w:date="2021-09-06T12:22:00Z">
+              <w:r>
+                <w:rPr>
+                  <w:color w:val="000000" w:themeColor="text1"/>
+                </w:rPr>
+                <w:delText xml:space="preserve">and Mobile </w:delText>
+              </w:r>
+            </w:del>
+            <w:r>
+              <w:rPr>
+                <w:color w:val="000000" w:themeColor="text1"/>
+              </w:rPr>
+              <w:t>Networks</w:t>
+            </w:r>
           </w:p>
         </w:tc>
         <w:tc>
@@ -3357,28 +3257,18 @@
                 <w:color w:val="000000" w:themeColor="text1"/>
               </w:rPr>
             </w:pPr>
-            <w:del w:id="40" w:author="Chetty, Damodar Kumar S" w:date="2021-08-28T14:45:00Z">
-              <w:r>
-                <w:rPr>
-                  <w:color w:val="000000" w:themeColor="text1"/>
-                </w:rPr>
-                <w:delText xml:space="preserve">Network </w:delText>
-              </w:r>
-            </w:del>
             <w:r>
               <w:rPr>
                 <w:color w:val="000000" w:themeColor="text1"/>
               </w:rPr>
               <w:t>Security</w:t>
             </w:r>
-            <w:ins w:id="41" w:author="Chetty, Damodar Kumar S" w:date="2021-08-28T14:45:00Z">
-              <w:r>
-                <w:rPr>
-                  <w:color w:val="000000" w:themeColor="text1"/>
-                </w:rPr>
-                <w:t xml:space="preserve"> in Computer Networks</w:t>
-              </w:r>
-            </w:ins>
+            <w:r>
+              <w:rPr>
+                <w:color w:val="000000" w:themeColor="text1"/>
+              </w:rPr>
+              <w:t xml:space="preserve"> in Computer Networks</w:t>
+            </w:r>
           </w:p>
         </w:tc>
         <w:tc>
@@ -3999,37 +3889,37 @@
     </w:p>
     <w:p>
       <w:r>
+        <w:t>Y</w:t>
+      </w:r>
+      <w:r>
+        <w:t xml:space="preserve">ou </w:t>
+      </w:r>
+      <w:r>
+        <w:t xml:space="preserve">should also </w:t>
+      </w:r>
+      <w:r>
+        <w:t>keep backup copies of all programs.</w:t>
+      </w:r>
+    </w:p>
+    <w:p>
+      <w:pPr>
+        <w:rPr>
+          <w:color w:val="FF0000"/>
+        </w:rPr>
+      </w:pPr>
+      <w:r>
+        <w:rPr>
+          <w:color w:val="FF0000"/>
+        </w:rPr>
+        <w:t>No work will be accepted after the last scheduled class period. </w:t>
+      </w:r>
+    </w:p>
+    <w:p>
+      <w:pPr>
+        <w:pStyle w:val="Heading2"/>
+      </w:pPr>
+      <w:r>
         <w:lastRenderedPageBreak/>
-        <w:t>Y</w:t>
-      </w:r>
-      <w:r>
-        <w:t xml:space="preserve">ou </w:t>
-      </w:r>
-      <w:r>
-        <w:t xml:space="preserve">should also </w:t>
-      </w:r>
-      <w:r>
-        <w:t>keep backup copies of all programs.</w:t>
-      </w:r>
-    </w:p>
-    <w:p>
-      <w:pPr>
-        <w:rPr>
-          <w:color w:val="FF0000"/>
-        </w:rPr>
-      </w:pPr>
-      <w:r>
-        <w:rPr>
-          <w:color w:val="FF0000"/>
-        </w:rPr>
-        <w:t>No work will be accepted after the last scheduled class period. </w:t>
-      </w:r>
-    </w:p>
-    <w:p>
-      <w:pPr>
-        <w:pStyle w:val="Heading2"/>
-      </w:pPr>
-      <w:r>
         <w:t>No Makeup Exams</w:t>
       </w:r>
     </w:p>
@@ -4296,8 +4186,14 @@
         <w:rPr>
           <w:color w:val="000000" w:themeColor="text1"/>
         </w:rPr>
+        <w:t xml:space="preserve">If a student is found to have plagiarized work, even if accidentally, the student will be provided a one-time opportunity to redo the assignment. The opportunity to redo the assignment will only be provided </w:t>
+      </w:r>
+      <w:r>
+        <w:rPr>
+          <w:color w:val="000000" w:themeColor="text1"/>
+        </w:rPr>
         <w:lastRenderedPageBreak/>
-        <w:t xml:space="preserve">If a student is found to have plagiarized work, even if accidentally, the student will be provided a one-time opportunity to redo the assignment. The opportunity to redo the assignment will only be provided one time in the course.  Points will be reduced on the revised submission by up to ½ (50%) of the total earned. </w:t>
+        <w:t xml:space="preserve">one time in the course.  Points will be reduced on the revised submission by up to ½ (50%) of the total earned. </w:t>
       </w:r>
     </w:p>
     <w:p>
@@ -4517,8 +4413,14 @@
         <w:rPr>
           <w:color w:val="000000" w:themeColor="text1"/>
         </w:rPr>
+        <w:t xml:space="preserve">If a student does not attend the first two classes, either live and/or online, that student is automatically dropped from the course. If a student adds the course past the drop/add date, he/she will not receive points for any assignments, discussions, quizzes, or exams for which the due date has already occurred. </w:t>
+      </w:r>
+      <w:r>
+        <w:rPr>
+          <w:color w:val="000000" w:themeColor="text1"/>
+        </w:rPr>
         <w:lastRenderedPageBreak/>
-        <w:t xml:space="preserve">If a student does not attend the first two classes, either live and/or online, that student is automatically dropped from the course. If a student adds the course past the drop/add date, he/she will not receive points for any assignments, discussions, quizzes, or exams for which the due date has already occurred. Refer to the Non-Attendance &amp; Reporting Policy 2259 </w:t>
+        <w:t xml:space="preserve">Refer to the Non-Attendance &amp; Reporting Policy 2259 </w:t>
       </w:r>
       <w:hyperlink r:id="rId16" w:tgtFrame="_blank" w:history="1">
         <w:r>
@@ -5047,28 +4949,28 @@
         <w:pStyle w:val="Heading3"/>
       </w:pPr>
       <w:r>
+        <w:t>Computer Software</w:t>
+      </w:r>
+    </w:p>
+    <w:p>
+      <w:pPr>
+        <w:rPr>
+          <w:color w:val="000000" w:themeColor="text1"/>
+        </w:rPr>
+      </w:pPr>
+      <w:r>
+        <w:rPr>
+          <w:color w:val="000000" w:themeColor="text1"/>
+        </w:rPr>
+        <w:t xml:space="preserve">Computer skills include proficiency in Microsoft’s Internet Explorer (or other web browser) and in using the Internet to access online resources and sites as well as competence at using Microsoft Office products such as Word and Power Point. </w:t>
+      </w:r>
+    </w:p>
+    <w:p>
+      <w:pPr>
+        <w:pStyle w:val="Heading3"/>
+      </w:pPr>
+      <w:r>
         <w:lastRenderedPageBreak/>
-        <w:t>Computer Software</w:t>
-      </w:r>
-    </w:p>
-    <w:p>
-      <w:pPr>
-        <w:rPr>
-          <w:color w:val="000000" w:themeColor="text1"/>
-        </w:rPr>
-      </w:pPr>
-      <w:r>
-        <w:rPr>
-          <w:color w:val="000000" w:themeColor="text1"/>
-        </w:rPr>
-        <w:t xml:space="preserve">Computer skills include proficiency in Microsoft’s Internet Explorer (or other web browser) and in using the Internet to access online resources and sites as well as competence at using Microsoft Office products such as Word and Power Point. </w:t>
-      </w:r>
-    </w:p>
-    <w:p>
-      <w:pPr>
-        <w:pStyle w:val="Heading3"/>
-      </w:pPr>
-      <w:r>
         <w:t>Email</w:t>
       </w:r>
     </w:p>
@@ -5091,62 +4993,6 @@
           <w:color w:val="000000" w:themeColor="text1"/>
         </w:rPr>
       </w:pPr>
-    </w:p>
-    <w:p>
-      <w:pPr>
-        <w:pStyle w:val="Heading2"/>
-        <w:rPr>
-          <w:del w:id="42" w:author="Chetty, Damodar Kumar S" w:date="2021-08-28T14:44:00Z"/>
-        </w:rPr>
-      </w:pPr>
-      <w:del w:id="43" w:author="Chetty, Damodar Kumar S" w:date="2021-08-28T14:44:00Z">
-        <w:r>
-          <w:delText>Additional Resources for Students</w:delText>
-        </w:r>
-      </w:del>
-    </w:p>
-    <w:p>
-      <w:pPr>
-        <w:rPr>
-          <w:del w:id="44" w:author="Chetty, Damodar Kumar S" w:date="2021-08-28T14:44:00Z"/>
-          <w:i/>
-          <w:color w:val="000000" w:themeColor="text1"/>
-          <w:u w:val="single"/>
-        </w:rPr>
-      </w:pPr>
-      <w:del w:id="45" w:author="Chetty, Damodar Kumar S" w:date="2021-08-28T14:44:00Z">
-        <w:r>
-          <w:rPr>
-            <w:i/>
-            <w:color w:val="000000" w:themeColor="text1"/>
-          </w:rPr>
-          <w:delText>[</w:delText>
-        </w:r>
-        <w:r>
-          <w:rPr>
-            <w:i/>
-            <w:color w:val="000000" w:themeColor="text1"/>
-            <w:u w:val="single"/>
-          </w:rPr>
-          <w:delText xml:space="preserve">See the </w:delText>
-        </w:r>
-        <w:r>
-          <w:rPr>
-            <w:i/>
-            <w:color w:val="000000" w:themeColor="text1"/>
-            <w:u w:val="single"/>
-          </w:rPr>
-          <w:delText>“Academic Policies, Procedures, and Resources_AY 20-21”</w:delText>
-        </w:r>
-        <w:r>
-          <w:rPr>
-            <w:i/>
-            <w:color w:val="000000" w:themeColor="text1"/>
-            <w:u w:val="single"/>
-          </w:rPr>
-          <w:delText xml:space="preserve"> document for additional resource statements.  You can select what information you would like to include.]</w:delText>
-        </w:r>
-      </w:del>
     </w:p>
     <w:p>
       <w:pPr>
@@ -8049,12 +7895,7 @@
 </file>
 
 <file path=customXml/item2.xml><?xml version="1.0" encoding="utf-8"?>
-<?mso-contentType ?>
-<FormTemplates xmlns="http://schemas.microsoft.com/sharepoint/v3/contenttype/forms">
-  <Display>DocumentLibraryForm</Display>
-  <Edit>DocumentLibraryForm</Edit>
-  <New>DocumentLibraryForm</New>
-</FormTemplates>
+<b:Sources xmlns:b="http://schemas.openxmlformats.org/officeDocument/2006/bibliography" xmlns="http://schemas.openxmlformats.org/officeDocument/2006/bibliography" SelectedStyle="\APASixthEditionOfficeOnline.xsl" StyleName="APA" Version="6"/>
 </file>
 
 <file path=customXml/item3.xml><?xml version="1.0" encoding="utf-8"?>
@@ -8281,7 +8122,12 @@
 </file>
 
 <file path=customXml/item4.xml><?xml version="1.0" encoding="utf-8"?>
-<b:Sources xmlns:b="http://schemas.openxmlformats.org/officeDocument/2006/bibliography" xmlns="http://schemas.openxmlformats.org/officeDocument/2006/bibliography" SelectedStyle="\APASixthEditionOfficeOnline.xsl" StyleName="APA" Version="6"/>
+<?mso-contentType ?>
+<FormTemplates xmlns="http://schemas.microsoft.com/sharepoint/v3/contenttype/forms">
+  <Display>DocumentLibraryForm</Display>
+  <Edit>DocumentLibraryForm</Edit>
+  <New>DocumentLibraryForm</New>
+</FormTemplates>
 </file>
 
 <file path=customXml/itemProps1.xml><?xml version="1.0" encoding="utf-8"?>
@@ -8294,9 +8140,9 @@
 </file>
 
 <file path=customXml/itemProps2.xml><?xml version="1.0" encoding="utf-8"?>
-<ds:datastoreItem xmlns:ds="http://schemas.openxmlformats.org/officeDocument/2006/customXml" ds:itemID="{34ED933E-DBC8-478E-83AA-26F547CDA4EF}">
+<ds:datastoreItem xmlns:ds="http://schemas.openxmlformats.org/officeDocument/2006/customXml" ds:itemID="{1E8BE07A-22E2-4C7A-AE7E-0C29EAD42430}">
   <ds:schemaRefs>
-    <ds:schemaRef ds:uri="http://schemas.microsoft.com/sharepoint/v3/contenttype/forms"/>
+    <ds:schemaRef ds:uri="http://schemas.openxmlformats.org/officeDocument/2006/bibliography"/>
   </ds:schemaRefs>
 </ds:datastoreItem>
 </file>
@@ -8321,9 +8167,9 @@
 </file>
 
 <file path=customXml/itemProps4.xml><?xml version="1.0" encoding="utf-8"?>
-<ds:datastoreItem xmlns:ds="http://schemas.openxmlformats.org/officeDocument/2006/customXml" ds:itemID="{1E8BE07A-22E2-4C7A-AE7E-0C29EAD42430}">
+<ds:datastoreItem xmlns:ds="http://schemas.openxmlformats.org/officeDocument/2006/customXml" ds:itemID="{34ED933E-DBC8-478E-83AA-26F547CDA4EF}">
   <ds:schemaRefs>
-    <ds:schemaRef ds:uri="http://schemas.openxmlformats.org/officeDocument/2006/bibliography"/>
+    <ds:schemaRef ds:uri="http://schemas.microsoft.com/sharepoint/v3/contenttype/forms"/>
   </ds:schemaRefs>
 </ds:datastoreItem>
 </file>
</xml_diff>

<commit_message>
Update Oct 1 2021
</commit_message>
<xml_diff>
--- a/Networks_and_Security-ICS460_01-Falll2021/ICS460-Fall2021-Syllabus.docx
+++ b/Networks_and_Security-ICS460_01-Falll2021/ICS460-Fall2021-Syllabus.docx
@@ -1122,15 +1122,7 @@
         <w:jc w:val="both"/>
       </w:pPr>
       <w:r>
-        <w:t xml:space="preserve">You can send me an email with any question or concern regarding the course. I will get back to you within 48-hours on </w:t>
-      </w:r>
-      <w:proofErr w:type="gramStart"/>
-      <w:r>
-        <w:t>week-days</w:t>
-      </w:r>
-      <w:proofErr w:type="gramEnd"/>
-      <w:r>
-        <w:t>.</w:t>
+        <w:t>You can send me an email with any question or concern regarding the course. I will get back to you within 48-hours on week-days.</w:t>
       </w:r>
       <w:r>
         <w:rPr>
@@ -1227,7 +1219,6 @@
       <w:r>
         <w:t>Here is an example: “</w:t>
       </w:r>
-      <w:proofErr w:type="spellStart"/>
       <w:r>
         <w:rPr>
           <w:i/>
@@ -1235,7 +1226,6 @@
         </w:rPr>
         <w:t>YourName</w:t>
       </w:r>
-      <w:proofErr w:type="spellEnd"/>
       <w:r>
         <w:t>-</w:t>
       </w:r>
@@ -2364,107 +2354,551 @@
                 <w:color w:val="000000" w:themeColor="text1"/>
               </w:rPr>
             </w:pPr>
-            <w:del w:id="0" w:author="Chetty, Damodar Kumar S" w:date="2021-09-06T12:20:00Z">
+            <w:r>
+              <w:rPr>
+                <w:color w:val="000000" w:themeColor="text1"/>
+              </w:rPr>
+              <w:t>Transport Layer</w:t>
+            </w:r>
+            <w:r>
+              <w:rPr>
+                <w:color w:val="000000" w:themeColor="text1"/>
+              </w:rPr>
+              <w:t xml:space="preserve"> - 1 </w:t>
+            </w:r>
+          </w:p>
+        </w:tc>
+        <w:tc>
+          <w:tcPr>
+            <w:tcW w:w="2338" w:type="dxa"/>
+          </w:tcPr>
+          <w:p>
+            <w:pPr>
+              <w:rPr>
+                <w:color w:val="000000" w:themeColor="text1"/>
+              </w:rPr>
+            </w:pPr>
+          </w:p>
+        </w:tc>
+      </w:tr>
+      <w:tr>
+        <w:tc>
+          <w:tcPr>
+            <w:tcW w:w="805" w:type="dxa"/>
+          </w:tcPr>
+          <w:p>
+            <w:pPr>
+              <w:rPr>
+                <w:color w:val="000000" w:themeColor="text1"/>
+              </w:rPr>
+            </w:pPr>
+            <w:r>
+              <w:rPr>
+                <w:color w:val="000000" w:themeColor="text1"/>
+              </w:rPr>
+              <w:t>5</w:t>
+            </w:r>
+          </w:p>
+        </w:tc>
+        <w:tc>
+          <w:tcPr>
+            <w:tcW w:w="2340" w:type="dxa"/>
+          </w:tcPr>
+          <w:p>
+            <w:pPr>
+              <w:rPr>
+                <w:color w:val="000000" w:themeColor="text1"/>
+              </w:rPr>
+            </w:pPr>
+            <w:r>
+              <w:rPr>
+                <w:color w:val="000000" w:themeColor="text1"/>
+              </w:rPr>
+              <w:t>September 23, 2021</w:t>
+            </w:r>
+          </w:p>
+        </w:tc>
+        <w:tc>
+          <w:tcPr>
+            <w:tcW w:w="3867" w:type="dxa"/>
+          </w:tcPr>
+          <w:p>
+            <w:pPr>
+              <w:rPr>
+                <w:color w:val="000000" w:themeColor="text1"/>
+              </w:rPr>
+            </w:pPr>
+            <w:r>
+              <w:rPr>
+                <w:color w:val="000000" w:themeColor="text1"/>
+              </w:rPr>
+              <w:t>Transport Layer</w:t>
+            </w:r>
+            <w:r>
+              <w:rPr>
+                <w:color w:val="000000" w:themeColor="text1"/>
+              </w:rPr>
+              <w:t xml:space="preserve"> </w:t>
+            </w:r>
+            <w:r>
+              <w:rPr>
+                <w:color w:val="000000" w:themeColor="text1"/>
+              </w:rPr>
+              <w:t>-</w:t>
+            </w:r>
+            <w:r>
+              <w:rPr>
+                <w:color w:val="000000" w:themeColor="text1"/>
+              </w:rPr>
+              <w:t xml:space="preserve"> </w:t>
+            </w:r>
+            <w:r>
+              <w:rPr>
+                <w:color w:val="000000" w:themeColor="text1"/>
+              </w:rPr>
+              <w:t>2</w:t>
+            </w:r>
+          </w:p>
+        </w:tc>
+        <w:tc>
+          <w:tcPr>
+            <w:tcW w:w="2338" w:type="dxa"/>
+          </w:tcPr>
+          <w:p>
+            <w:pPr>
+              <w:rPr>
+                <w:color w:val="000000" w:themeColor="text1"/>
+              </w:rPr>
+            </w:pPr>
+          </w:p>
+        </w:tc>
+      </w:tr>
+      <w:tr>
+        <w:tc>
+          <w:tcPr>
+            <w:tcW w:w="805" w:type="dxa"/>
+          </w:tcPr>
+          <w:p>
+            <w:pPr>
+              <w:rPr>
+                <w:color w:val="000000" w:themeColor="text1"/>
+              </w:rPr>
+            </w:pPr>
+            <w:r>
+              <w:rPr>
+                <w:color w:val="000000" w:themeColor="text1"/>
+              </w:rPr>
+              <w:t>6</w:t>
+            </w:r>
+          </w:p>
+        </w:tc>
+        <w:tc>
+          <w:tcPr>
+            <w:tcW w:w="2340" w:type="dxa"/>
+          </w:tcPr>
+          <w:p>
+            <w:pPr>
+              <w:rPr>
+                <w:color w:val="000000" w:themeColor="text1"/>
+              </w:rPr>
+            </w:pPr>
+            <w:r>
+              <w:rPr>
+                <w:color w:val="000000" w:themeColor="text1"/>
+              </w:rPr>
+              <w:t>September 30, 2021</w:t>
+            </w:r>
+          </w:p>
+        </w:tc>
+        <w:tc>
+          <w:tcPr>
+            <w:tcW w:w="3867" w:type="dxa"/>
+          </w:tcPr>
+          <w:p>
+            <w:pPr>
+              <w:rPr>
+                <w:color w:val="000000" w:themeColor="text1"/>
+              </w:rPr>
+            </w:pPr>
+            <w:r>
+              <w:rPr>
+                <w:color w:val="000000" w:themeColor="text1"/>
+              </w:rPr>
+              <w:t xml:space="preserve"> Network Layer - Data Plane</w:t>
+            </w:r>
+            <w:ins w:id="0" w:author="Chetty, Damodar Kumar S" w:date="2021-09-26T17:58:00Z">
               <w:r>
                 <w:rPr>
                   <w:color w:val="000000" w:themeColor="text1"/>
                 </w:rPr>
-                <w:delText>Application layer - 2</w:delText>
+                <w:t xml:space="preserve"> -1</w:t>
               </w:r>
-            </w:del>
-            <w:ins w:id="1" w:author="Chetty, Damodar Kumar S" w:date="2021-09-06T12:21:00Z">
+            </w:ins>
+          </w:p>
+        </w:tc>
+        <w:tc>
+          <w:tcPr>
+            <w:tcW w:w="2338" w:type="dxa"/>
+          </w:tcPr>
+          <w:p>
+            <w:pPr>
+              <w:rPr>
+                <w:color w:val="000000" w:themeColor="text1"/>
+              </w:rPr>
+            </w:pPr>
+          </w:p>
+        </w:tc>
+      </w:tr>
+      <w:tr>
+        <w:tc>
+          <w:tcPr>
+            <w:tcW w:w="805" w:type="dxa"/>
+          </w:tcPr>
+          <w:p>
+            <w:pPr>
+              <w:rPr>
+                <w:color w:val="000000" w:themeColor="text1"/>
+              </w:rPr>
+            </w:pPr>
+            <w:r>
+              <w:rPr>
+                <w:color w:val="000000" w:themeColor="text1"/>
+              </w:rPr>
+              <w:t>7</w:t>
+            </w:r>
+          </w:p>
+        </w:tc>
+        <w:tc>
+          <w:tcPr>
+            <w:tcW w:w="2340" w:type="dxa"/>
+          </w:tcPr>
+          <w:p>
+            <w:pPr>
+              <w:rPr>
+                <w:color w:val="000000" w:themeColor="text1"/>
+              </w:rPr>
+            </w:pPr>
+            <w:r>
+              <w:rPr>
+                <w:color w:val="000000" w:themeColor="text1"/>
+              </w:rPr>
+              <w:t xml:space="preserve">October </w:t>
+            </w:r>
+            <w:r>
+              <w:rPr>
+                <w:color w:val="000000" w:themeColor="text1"/>
+              </w:rPr>
+              <w:t>7</w:t>
+            </w:r>
+            <w:r>
+              <w:rPr>
+                <w:color w:val="000000" w:themeColor="text1"/>
+              </w:rPr>
+              <w:t>, 20</w:t>
+            </w:r>
+            <w:r>
+              <w:rPr>
+                <w:color w:val="000000" w:themeColor="text1"/>
+              </w:rPr>
+              <w:t>21</w:t>
+            </w:r>
+          </w:p>
+        </w:tc>
+        <w:tc>
+          <w:tcPr>
+            <w:tcW w:w="3867" w:type="dxa"/>
+          </w:tcPr>
+          <w:p>
+            <w:pPr>
+              <w:rPr>
+                <w:color w:val="000000" w:themeColor="text1"/>
+              </w:rPr>
+            </w:pPr>
+            <w:r>
+              <w:rPr>
+                <w:color w:val="000000" w:themeColor="text1"/>
+              </w:rPr>
+              <w:t>Project 1 review</w:t>
+            </w:r>
+            <w:r>
+              <w:rPr>
+                <w:color w:val="000000" w:themeColor="text1"/>
+              </w:rPr>
+              <w:t xml:space="preserve"> </w:t>
+            </w:r>
+            <w:ins w:id="1" w:author="Chetty, Damodar Kumar S" w:date="2021-09-26T17:58:00Z">
               <w:r>
                 <w:rPr>
                   <w:color w:val="000000" w:themeColor="text1"/>
                 </w:rPr>
-                <w:br/>
+                <w:t>and Data Plane -2</w:t>
               </w:r>
             </w:ins>
-            <w:ins w:id="2" w:author="Chetty, Damodar Kumar S" w:date="2021-09-06T12:20:00Z">
+          </w:p>
+        </w:tc>
+        <w:tc>
+          <w:tcPr>
+            <w:tcW w:w="2338" w:type="dxa"/>
+          </w:tcPr>
+          <w:p>
+            <w:pPr>
+              <w:rPr>
+                <w:color w:val="000000" w:themeColor="text1"/>
+              </w:rPr>
+            </w:pPr>
+            <w:r>
+              <w:rPr>
+                <w:color w:val="000000" w:themeColor="text1"/>
+              </w:rPr>
+              <w:t>Project 1 due</w:t>
+            </w:r>
+          </w:p>
+        </w:tc>
+      </w:tr>
+      <w:tr>
+        <w:tc>
+          <w:tcPr>
+            <w:tcW w:w="805" w:type="dxa"/>
+          </w:tcPr>
+          <w:p>
+            <w:pPr>
+              <w:rPr>
+                <w:color w:val="000000" w:themeColor="text1"/>
+              </w:rPr>
+            </w:pPr>
+            <w:r>
+              <w:rPr>
+                <w:color w:val="000000" w:themeColor="text1"/>
+              </w:rPr>
+              <w:t>8</w:t>
+            </w:r>
+          </w:p>
+        </w:tc>
+        <w:tc>
+          <w:tcPr>
+            <w:tcW w:w="2340" w:type="dxa"/>
+          </w:tcPr>
+          <w:p>
+            <w:pPr>
+              <w:rPr>
+                <w:color w:val="000000" w:themeColor="text1"/>
+              </w:rPr>
+            </w:pPr>
+            <w:r>
+              <w:rPr>
+                <w:color w:val="000000" w:themeColor="text1"/>
+              </w:rPr>
+              <w:t xml:space="preserve">October </w:t>
+            </w:r>
+            <w:r>
+              <w:rPr>
+                <w:color w:val="000000" w:themeColor="text1"/>
+              </w:rPr>
+              <w:t>14</w:t>
+            </w:r>
+            <w:r>
+              <w:rPr>
+                <w:color w:val="000000" w:themeColor="text1"/>
+              </w:rPr>
+              <w:t>, 20</w:t>
+            </w:r>
+            <w:r>
+              <w:rPr>
+                <w:color w:val="000000" w:themeColor="text1"/>
+              </w:rPr>
+              <w:t>21</w:t>
+            </w:r>
+          </w:p>
+        </w:tc>
+        <w:tc>
+          <w:tcPr>
+            <w:tcW w:w="3867" w:type="dxa"/>
+          </w:tcPr>
+          <w:p>
+            <w:pPr>
+              <w:rPr>
+                <w:color w:val="000000" w:themeColor="text1"/>
+              </w:rPr>
+            </w:pPr>
+            <w:r>
+              <w:rPr>
+                <w:color w:val="000000" w:themeColor="text1"/>
+              </w:rPr>
+              <w:t xml:space="preserve">Midterm Exam </w:t>
+            </w:r>
+          </w:p>
+        </w:tc>
+        <w:tc>
+          <w:tcPr>
+            <w:tcW w:w="2338" w:type="dxa"/>
+          </w:tcPr>
+          <w:p>
+            <w:pPr>
+              <w:rPr>
+                <w:color w:val="000000" w:themeColor="text1"/>
+              </w:rPr>
+            </w:pPr>
+          </w:p>
+        </w:tc>
+      </w:tr>
+      <w:tr>
+        <w:tc>
+          <w:tcPr>
+            <w:tcW w:w="805" w:type="dxa"/>
+          </w:tcPr>
+          <w:p>
+            <w:pPr>
+              <w:rPr>
+                <w:color w:val="000000" w:themeColor="text1"/>
+              </w:rPr>
+            </w:pPr>
+            <w:r>
+              <w:rPr>
+                <w:color w:val="000000" w:themeColor="text1"/>
+              </w:rPr>
+              <w:t>9</w:t>
+            </w:r>
+          </w:p>
+        </w:tc>
+        <w:tc>
+          <w:tcPr>
+            <w:tcW w:w="2340" w:type="dxa"/>
+          </w:tcPr>
+          <w:p>
+            <w:pPr>
+              <w:rPr>
+                <w:color w:val="000000" w:themeColor="text1"/>
+              </w:rPr>
+            </w:pPr>
+            <w:r>
+              <w:rPr>
+                <w:color w:val="000000" w:themeColor="text1"/>
+              </w:rPr>
+              <w:t xml:space="preserve">October </w:t>
+            </w:r>
+            <w:r>
+              <w:rPr>
+                <w:color w:val="000000" w:themeColor="text1"/>
+              </w:rPr>
+              <w:t>21</w:t>
+            </w:r>
+            <w:r>
+              <w:rPr>
+                <w:color w:val="000000" w:themeColor="text1"/>
+              </w:rPr>
+              <w:t>, 20</w:t>
+            </w:r>
+            <w:r>
+              <w:rPr>
+                <w:color w:val="000000" w:themeColor="text1"/>
+              </w:rPr>
+              <w:t>21</w:t>
+            </w:r>
+          </w:p>
+        </w:tc>
+        <w:tc>
+          <w:tcPr>
+            <w:tcW w:w="3867" w:type="dxa"/>
+          </w:tcPr>
+          <w:p>
+            <w:pPr>
+              <w:rPr>
+                <w:color w:val="000000" w:themeColor="text1"/>
+              </w:rPr>
+            </w:pPr>
+            <w:r>
+              <w:rPr>
+                <w:color w:val="000000" w:themeColor="text1"/>
+              </w:rPr>
+              <w:t>Network Layer - Control Plane</w:t>
+            </w:r>
+          </w:p>
+        </w:tc>
+        <w:tc>
+          <w:tcPr>
+            <w:tcW w:w="2338" w:type="dxa"/>
+          </w:tcPr>
+          <w:p>
+            <w:pPr>
+              <w:rPr>
+                <w:color w:val="000000" w:themeColor="text1"/>
+              </w:rPr>
+            </w:pPr>
+          </w:p>
+        </w:tc>
+      </w:tr>
+      <w:tr>
+        <w:tc>
+          <w:tcPr>
+            <w:tcW w:w="805" w:type="dxa"/>
+          </w:tcPr>
+          <w:p>
+            <w:pPr>
+              <w:rPr>
+                <w:color w:val="000000" w:themeColor="text1"/>
+              </w:rPr>
+            </w:pPr>
+            <w:r>
+              <w:rPr>
+                <w:color w:val="000000" w:themeColor="text1"/>
+              </w:rPr>
+              <w:t>10</w:t>
+            </w:r>
+          </w:p>
+        </w:tc>
+        <w:tc>
+          <w:tcPr>
+            <w:tcW w:w="2340" w:type="dxa"/>
+          </w:tcPr>
+          <w:p>
+            <w:pPr>
+              <w:rPr>
+                <w:color w:val="000000" w:themeColor="text1"/>
+              </w:rPr>
+            </w:pPr>
+            <w:r>
+              <w:rPr>
+                <w:color w:val="000000" w:themeColor="text1"/>
+              </w:rPr>
+              <w:t xml:space="preserve">October </w:t>
+            </w:r>
+            <w:r>
+              <w:rPr>
+                <w:color w:val="000000" w:themeColor="text1"/>
+              </w:rPr>
+              <w:t>28</w:t>
+            </w:r>
+            <w:r>
+              <w:rPr>
+                <w:color w:val="000000" w:themeColor="text1"/>
+              </w:rPr>
+              <w:t>, 20</w:t>
+            </w:r>
+            <w:r>
+              <w:rPr>
+                <w:color w:val="000000" w:themeColor="text1"/>
+              </w:rPr>
+              <w:t>21</w:t>
+            </w:r>
+          </w:p>
+        </w:tc>
+        <w:tc>
+          <w:tcPr>
+            <w:tcW w:w="3867" w:type="dxa"/>
+          </w:tcPr>
+          <w:p>
+            <w:pPr>
+              <w:rPr>
+                <w:color w:val="000000" w:themeColor="text1"/>
+              </w:rPr>
+            </w:pPr>
+            <w:ins w:id="2" w:author="Chetty, Damodar Kumar S" w:date="2021-09-26T17:59:00Z">
               <w:r>
                 <w:rPr>
                   <w:color w:val="000000" w:themeColor="text1"/>
                 </w:rPr>
-                <w:t>Transport Layer</w:t>
+                <w:t>Link Layer and LANs</w:t>
               </w:r>
-            </w:ins>
-            <w:ins w:id="3" w:author="Chetty, Damodar Kumar S" w:date="2021-09-06T12:22:00Z">
-              <w:r>
-                <w:rPr>
-                  <w:color w:val="000000" w:themeColor="text1"/>
-                </w:rPr>
-                <w:t xml:space="preserve"> - 1 </w:t>
-              </w:r>
-            </w:ins>
-          </w:p>
-        </w:tc>
-        <w:tc>
-          <w:tcPr>
-            <w:tcW w:w="2338" w:type="dxa"/>
-          </w:tcPr>
-          <w:p>
-            <w:pPr>
-              <w:rPr>
-                <w:color w:val="000000" w:themeColor="text1"/>
-              </w:rPr>
-            </w:pPr>
-          </w:p>
-        </w:tc>
-      </w:tr>
-      <w:tr>
-        <w:tc>
-          <w:tcPr>
-            <w:tcW w:w="805" w:type="dxa"/>
-          </w:tcPr>
-          <w:p>
-            <w:pPr>
-              <w:rPr>
-                <w:color w:val="000000" w:themeColor="text1"/>
-              </w:rPr>
-            </w:pPr>
-            <w:r>
-              <w:rPr>
-                <w:color w:val="000000" w:themeColor="text1"/>
-              </w:rPr>
-              <w:t>5</w:t>
-            </w:r>
-          </w:p>
-        </w:tc>
-        <w:tc>
-          <w:tcPr>
-            <w:tcW w:w="2340" w:type="dxa"/>
-          </w:tcPr>
-          <w:p>
-            <w:pPr>
-              <w:rPr>
-                <w:color w:val="000000" w:themeColor="text1"/>
-              </w:rPr>
-            </w:pPr>
-            <w:r>
-              <w:rPr>
-                <w:color w:val="000000" w:themeColor="text1"/>
-              </w:rPr>
-              <w:t>September 23, 2021</w:t>
-            </w:r>
-          </w:p>
-        </w:tc>
-        <w:tc>
-          <w:tcPr>
-            <w:tcW w:w="3867" w:type="dxa"/>
-          </w:tcPr>
-          <w:p>
-            <w:pPr>
-              <w:rPr>
-                <w:color w:val="000000" w:themeColor="text1"/>
-              </w:rPr>
-            </w:pPr>
-            <w:r>
-              <w:rPr>
-                <w:color w:val="000000" w:themeColor="text1"/>
-              </w:rPr>
-              <w:t>Transport Layer</w:t>
-            </w:r>
-            <w:ins w:id="4" w:author="Chetty, Damodar Kumar S" w:date="2021-09-06T12:22:00Z">
               <w:r>
                 <w:rPr>
                   <w:color w:val="000000" w:themeColor="text1"/>
@@ -2472,118 +2906,209 @@
                 <w:t xml:space="preserve"> </w:t>
               </w:r>
             </w:ins>
-            <w:ins w:id="5" w:author="Chetty, Damodar Kumar S" w:date="2021-09-06T12:20:00Z">
+            <w:del w:id="3" w:author="Chetty, Damodar Kumar S" w:date="2021-09-26T17:59:00Z">
               <w:r>
                 <w:rPr>
                   <w:color w:val="000000" w:themeColor="text1"/>
                 </w:rPr>
-                <w:t>-</w:t>
-              </w:r>
-            </w:ins>
-            <w:ins w:id="6" w:author="Chetty, Damodar Kumar S" w:date="2021-09-06T12:22:00Z">
-              <w:r>
-                <w:rPr>
-                  <w:color w:val="000000" w:themeColor="text1"/>
-                </w:rPr>
-                <w:t xml:space="preserve"> </w:t>
-              </w:r>
-            </w:ins>
-            <w:ins w:id="7" w:author="Chetty, Damodar Kumar S" w:date="2021-09-06T12:20:00Z">
-              <w:r>
-                <w:rPr>
-                  <w:color w:val="000000" w:themeColor="text1"/>
-                </w:rPr>
-                <w:t>2</w:t>
-              </w:r>
-            </w:ins>
-          </w:p>
-        </w:tc>
-        <w:tc>
-          <w:tcPr>
-            <w:tcW w:w="2338" w:type="dxa"/>
-          </w:tcPr>
-          <w:p>
-            <w:pPr>
-              <w:rPr>
-                <w:color w:val="000000" w:themeColor="text1"/>
-              </w:rPr>
-            </w:pPr>
-          </w:p>
-        </w:tc>
-      </w:tr>
-      <w:tr>
-        <w:tc>
-          <w:tcPr>
-            <w:tcW w:w="805" w:type="dxa"/>
-          </w:tcPr>
-          <w:p>
-            <w:pPr>
-              <w:rPr>
-                <w:color w:val="000000" w:themeColor="text1"/>
-              </w:rPr>
-            </w:pPr>
-            <w:r>
-              <w:rPr>
-                <w:color w:val="000000" w:themeColor="text1"/>
-              </w:rPr>
-              <w:t>6</w:t>
-            </w:r>
-          </w:p>
-        </w:tc>
-        <w:tc>
-          <w:tcPr>
-            <w:tcW w:w="2340" w:type="dxa"/>
-          </w:tcPr>
-          <w:p>
-            <w:pPr>
-              <w:rPr>
-                <w:color w:val="000000" w:themeColor="text1"/>
-              </w:rPr>
-            </w:pPr>
-            <w:r>
-              <w:rPr>
-                <w:color w:val="000000" w:themeColor="text1"/>
-              </w:rPr>
-              <w:t>September 30, 2021</w:t>
-            </w:r>
-          </w:p>
-        </w:tc>
-        <w:tc>
-          <w:tcPr>
-            <w:tcW w:w="3867" w:type="dxa"/>
-          </w:tcPr>
-          <w:p>
-            <w:pPr>
-              <w:rPr>
-                <w:color w:val="000000" w:themeColor="text1"/>
-              </w:rPr>
-            </w:pPr>
-            <w:del w:id="8" w:author="Chetty, Damodar Kumar S" w:date="2021-09-06T12:20:00Z">
-              <w:r>
-                <w:rPr>
-                  <w:color w:val="000000" w:themeColor="text1"/>
-                </w:rPr>
-                <w:delText>Transport Layer - 2</w:delText>
-              </w:r>
-            </w:del>
-            <w:ins w:id="9" w:author="Chetty, Damodar Kumar S" w:date="2021-09-06T12:21:00Z">
-              <w:r>
-                <w:rPr>
-                  <w:color w:val="000000" w:themeColor="text1"/>
-                </w:rPr>
-                <w:t xml:space="preserve"> </w:t>
+                <w:delText xml:space="preserve">Network Layer - Control Plane </w:delText>
               </w:r>
               <w:r>
                 <w:rPr>
                   <w:color w:val="000000" w:themeColor="text1"/>
                 </w:rPr>
-                <w:br/>
+                <w:delText>–</w:delText>
               </w:r>
               <w:r>
                 <w:rPr>
                   <w:color w:val="000000" w:themeColor="text1"/>
                 </w:rPr>
-                <w:t xml:space="preserve">Network Layer - Data Plane - </w:t>
+                <w:delText xml:space="preserve"> 2</w:delText>
+              </w:r>
+            </w:del>
+          </w:p>
+        </w:tc>
+        <w:tc>
+          <w:tcPr>
+            <w:tcW w:w="2338" w:type="dxa"/>
+          </w:tcPr>
+          <w:p>
+            <w:pPr>
+              <w:rPr>
+                <w:color w:val="000000" w:themeColor="text1"/>
+              </w:rPr>
+            </w:pPr>
+          </w:p>
+        </w:tc>
+      </w:tr>
+      <w:tr>
+        <w:tc>
+          <w:tcPr>
+            <w:tcW w:w="805" w:type="dxa"/>
+          </w:tcPr>
+          <w:p>
+            <w:pPr>
+              <w:rPr>
+                <w:color w:val="000000" w:themeColor="text1"/>
+              </w:rPr>
+            </w:pPr>
+            <w:r>
+              <w:rPr>
+                <w:color w:val="000000" w:themeColor="text1"/>
+              </w:rPr>
+              <w:t>11</w:t>
+            </w:r>
+          </w:p>
+        </w:tc>
+        <w:tc>
+          <w:tcPr>
+            <w:tcW w:w="2340" w:type="dxa"/>
+          </w:tcPr>
+          <w:p>
+            <w:pPr>
+              <w:rPr>
+                <w:color w:val="000000" w:themeColor="text1"/>
+              </w:rPr>
+            </w:pPr>
+            <w:r>
+              <w:rPr>
+                <w:color w:val="000000" w:themeColor="text1"/>
+              </w:rPr>
+              <w:t xml:space="preserve">November </w:t>
+            </w:r>
+            <w:r>
+              <w:rPr>
+                <w:color w:val="000000" w:themeColor="text1"/>
+              </w:rPr>
+              <w:t>4</w:t>
+            </w:r>
+            <w:r>
+              <w:rPr>
+                <w:color w:val="000000" w:themeColor="text1"/>
+              </w:rPr>
+              <w:t>, 20</w:t>
+            </w:r>
+            <w:r>
+              <w:rPr>
+                <w:color w:val="000000" w:themeColor="text1"/>
+              </w:rPr>
+              <w:t>21</w:t>
+            </w:r>
+          </w:p>
+        </w:tc>
+        <w:tc>
+          <w:tcPr>
+            <w:tcW w:w="3867" w:type="dxa"/>
+          </w:tcPr>
+          <w:p>
+            <w:pPr>
+              <w:rPr>
+                <w:color w:val="000000" w:themeColor="text1"/>
+              </w:rPr>
+            </w:pPr>
+            <w:ins w:id="4" w:author="Chetty, Damodar Kumar S" w:date="2021-09-26T17:59:00Z">
+              <w:r>
+                <w:rPr>
+                  <w:color w:val="000000" w:themeColor="text1"/>
+                </w:rPr>
+                <w:t>Wireless Networks</w:t>
+              </w:r>
+            </w:ins>
+            <w:del w:id="5" w:author="Chetty, Damodar Kumar S" w:date="2021-09-26T17:59:00Z">
+              <w:r>
+                <w:rPr>
+                  <w:color w:val="000000" w:themeColor="text1"/>
+                </w:rPr>
+                <w:delText>Link Layer and LANs</w:delText>
+              </w:r>
+            </w:del>
+          </w:p>
+        </w:tc>
+        <w:tc>
+          <w:tcPr>
+            <w:tcW w:w="2338" w:type="dxa"/>
+          </w:tcPr>
+          <w:p>
+            <w:pPr>
+              <w:rPr>
+                <w:color w:val="000000" w:themeColor="text1"/>
+              </w:rPr>
+            </w:pPr>
+          </w:p>
+        </w:tc>
+      </w:tr>
+      <w:tr>
+        <w:tc>
+          <w:tcPr>
+            <w:tcW w:w="805" w:type="dxa"/>
+          </w:tcPr>
+          <w:p>
+            <w:pPr>
+              <w:rPr>
+                <w:color w:val="000000" w:themeColor="text1"/>
+              </w:rPr>
+            </w:pPr>
+            <w:r>
+              <w:rPr>
+                <w:color w:val="000000" w:themeColor="text1"/>
+              </w:rPr>
+              <w:t>12</w:t>
+            </w:r>
+          </w:p>
+        </w:tc>
+        <w:tc>
+          <w:tcPr>
+            <w:tcW w:w="2340" w:type="dxa"/>
+          </w:tcPr>
+          <w:p>
+            <w:pPr>
+              <w:rPr>
+                <w:color w:val="000000" w:themeColor="text1"/>
+              </w:rPr>
+            </w:pPr>
+            <w:r>
+              <w:rPr>
+                <w:color w:val="000000" w:themeColor="text1"/>
+              </w:rPr>
+              <w:t xml:space="preserve">November </w:t>
+            </w:r>
+            <w:r>
+              <w:rPr>
+                <w:color w:val="000000" w:themeColor="text1"/>
+              </w:rPr>
+              <w:t>11</w:t>
+            </w:r>
+            <w:r>
+              <w:rPr>
+                <w:color w:val="000000" w:themeColor="text1"/>
+              </w:rPr>
+              <w:t>, 20</w:t>
+            </w:r>
+            <w:r>
+              <w:rPr>
+                <w:color w:val="000000" w:themeColor="text1"/>
+              </w:rPr>
+              <w:t>21</w:t>
+            </w:r>
+          </w:p>
+        </w:tc>
+        <w:tc>
+          <w:tcPr>
+            <w:tcW w:w="3867" w:type="dxa"/>
+          </w:tcPr>
+          <w:p>
+            <w:pPr>
+              <w:rPr>
+                <w:ins w:id="6" w:author="Chetty, Damodar Kumar S" w:date="2021-09-26T17:59:00Z"/>
+                <w:color w:val="000000" w:themeColor="text1"/>
+              </w:rPr>
+            </w:pPr>
+            <w:ins w:id="7" w:author="Chetty, Damodar Kumar S" w:date="2021-09-26T17:59:00Z">
+              <w:r>
+                <w:rPr>
+                  <w:color w:val="000000" w:themeColor="text1"/>
+                </w:rPr>
+                <w:t xml:space="preserve">Security in Computer Networks - </w:t>
               </w:r>
               <w:r>
                 <w:rPr>
@@ -2593,682 +3118,129 @@
               </w:r>
             </w:ins>
           </w:p>
-        </w:tc>
-        <w:tc>
-          <w:tcPr>
-            <w:tcW w:w="2338" w:type="dxa"/>
-          </w:tcPr>
-          <w:p>
-            <w:pPr>
-              <w:rPr>
-                <w:color w:val="000000" w:themeColor="text1"/>
-              </w:rPr>
-            </w:pPr>
-          </w:p>
-        </w:tc>
-      </w:tr>
-      <w:tr>
-        <w:tc>
-          <w:tcPr>
-            <w:tcW w:w="805" w:type="dxa"/>
-          </w:tcPr>
-          <w:p>
-            <w:pPr>
-              <w:rPr>
-                <w:color w:val="000000" w:themeColor="text1"/>
-              </w:rPr>
-            </w:pPr>
-            <w:r>
-              <w:rPr>
-                <w:color w:val="000000" w:themeColor="text1"/>
-              </w:rPr>
-              <w:t>7</w:t>
-            </w:r>
-          </w:p>
-        </w:tc>
-        <w:tc>
-          <w:tcPr>
-            <w:tcW w:w="2340" w:type="dxa"/>
-          </w:tcPr>
-          <w:p>
-            <w:pPr>
-              <w:rPr>
-                <w:color w:val="000000" w:themeColor="text1"/>
-              </w:rPr>
-            </w:pPr>
-            <w:r>
-              <w:rPr>
-                <w:color w:val="000000" w:themeColor="text1"/>
-              </w:rPr>
-              <w:t xml:space="preserve">October </w:t>
-            </w:r>
-            <w:r>
-              <w:rPr>
-                <w:color w:val="000000" w:themeColor="text1"/>
-              </w:rPr>
-              <w:t>7</w:t>
-            </w:r>
-            <w:r>
-              <w:rPr>
-                <w:color w:val="000000" w:themeColor="text1"/>
-              </w:rPr>
-              <w:t>, 20</w:t>
-            </w:r>
-            <w:r>
-              <w:rPr>
-                <w:color w:val="000000" w:themeColor="text1"/>
-              </w:rPr>
-              <w:t>21</w:t>
-            </w:r>
-          </w:p>
-        </w:tc>
-        <w:tc>
-          <w:tcPr>
-            <w:tcW w:w="3867" w:type="dxa"/>
-          </w:tcPr>
-          <w:p>
-            <w:pPr>
-              <w:rPr>
-                <w:color w:val="000000" w:themeColor="text1"/>
-              </w:rPr>
-            </w:pPr>
-            <w:r>
-              <w:rPr>
-                <w:color w:val="000000" w:themeColor="text1"/>
-              </w:rPr>
-              <w:t>Midterm Exam</w:t>
-            </w:r>
-          </w:p>
-        </w:tc>
-        <w:tc>
-          <w:tcPr>
-            <w:tcW w:w="2338" w:type="dxa"/>
-          </w:tcPr>
-          <w:p>
-            <w:pPr>
-              <w:rPr>
-                <w:color w:val="000000" w:themeColor="text1"/>
-              </w:rPr>
-            </w:pPr>
-          </w:p>
-        </w:tc>
-      </w:tr>
-      <w:tr>
-        <w:tc>
-          <w:tcPr>
-            <w:tcW w:w="805" w:type="dxa"/>
-          </w:tcPr>
-          <w:p>
-            <w:pPr>
-              <w:rPr>
-                <w:color w:val="000000" w:themeColor="text1"/>
-              </w:rPr>
-            </w:pPr>
-            <w:r>
-              <w:rPr>
-                <w:color w:val="000000" w:themeColor="text1"/>
-              </w:rPr>
-              <w:t>8</w:t>
-            </w:r>
-          </w:p>
-        </w:tc>
-        <w:tc>
-          <w:tcPr>
-            <w:tcW w:w="2340" w:type="dxa"/>
-          </w:tcPr>
-          <w:p>
-            <w:pPr>
-              <w:rPr>
-                <w:color w:val="000000" w:themeColor="text1"/>
-              </w:rPr>
-            </w:pPr>
-            <w:r>
-              <w:rPr>
-                <w:color w:val="000000" w:themeColor="text1"/>
-              </w:rPr>
-              <w:t xml:space="preserve">October </w:t>
-            </w:r>
-            <w:r>
-              <w:rPr>
-                <w:color w:val="000000" w:themeColor="text1"/>
-              </w:rPr>
-              <w:t>14</w:t>
-            </w:r>
-            <w:r>
-              <w:rPr>
-                <w:color w:val="000000" w:themeColor="text1"/>
-              </w:rPr>
-              <w:t>, 20</w:t>
-            </w:r>
-            <w:r>
-              <w:rPr>
-                <w:color w:val="000000" w:themeColor="text1"/>
-              </w:rPr>
-              <w:t>21</w:t>
-            </w:r>
-          </w:p>
-        </w:tc>
-        <w:tc>
-          <w:tcPr>
-            <w:tcW w:w="3867" w:type="dxa"/>
-          </w:tcPr>
-          <w:p>
-            <w:pPr>
-              <w:rPr>
-                <w:color w:val="000000" w:themeColor="text1"/>
-              </w:rPr>
-            </w:pPr>
-            <w:r>
-              <w:rPr>
-                <w:color w:val="000000" w:themeColor="text1"/>
-              </w:rPr>
-              <w:t>Network Layer - Data Plane</w:t>
-            </w:r>
-            <w:ins w:id="10" w:author="Chetty, Damodar Kumar S" w:date="2021-09-06T12:20:00Z">
+          <w:p>
+            <w:pPr>
+              <w:rPr>
+                <w:color w:val="000000" w:themeColor="text1"/>
+              </w:rPr>
+            </w:pPr>
+            <w:del w:id="8" w:author="Chetty, Damodar Kumar S" w:date="2021-09-26T17:59:00Z">
               <w:r>
                 <w:rPr>
                   <w:color w:val="000000" w:themeColor="text1"/>
                 </w:rPr>
-                <w:t xml:space="preserve"> </w:t>
+                <w:delText>Wireless Networks</w:delText>
               </w:r>
-            </w:ins>
-            <w:ins w:id="11" w:author="Chetty, Damodar Kumar S" w:date="2021-09-06T12:21:00Z">
+            </w:del>
+          </w:p>
+        </w:tc>
+        <w:tc>
+          <w:tcPr>
+            <w:tcW w:w="2338" w:type="dxa"/>
+          </w:tcPr>
+          <w:p>
+            <w:pPr>
+              <w:rPr>
+                <w:color w:val="000000" w:themeColor="text1"/>
+              </w:rPr>
+            </w:pPr>
+          </w:p>
+        </w:tc>
+      </w:tr>
+      <w:tr>
+        <w:tc>
+          <w:tcPr>
+            <w:tcW w:w="805" w:type="dxa"/>
+            <w:tcBorders>
+              <w:bottom w:val="single" w:sz="4" w:space="0" w:color="auto"/>
+            </w:tcBorders>
+          </w:tcPr>
+          <w:p>
+            <w:pPr>
+              <w:rPr>
+                <w:color w:val="000000" w:themeColor="text1"/>
+              </w:rPr>
+            </w:pPr>
+            <w:r>
+              <w:rPr>
+                <w:color w:val="000000" w:themeColor="text1"/>
+              </w:rPr>
+              <w:t>13</w:t>
+            </w:r>
+          </w:p>
+        </w:tc>
+        <w:tc>
+          <w:tcPr>
+            <w:tcW w:w="2340" w:type="dxa"/>
+            <w:tcBorders>
+              <w:bottom w:val="single" w:sz="4" w:space="0" w:color="auto"/>
+            </w:tcBorders>
+          </w:tcPr>
+          <w:p>
+            <w:pPr>
+              <w:rPr>
+                <w:color w:val="000000" w:themeColor="text1"/>
+              </w:rPr>
+            </w:pPr>
+            <w:r>
+              <w:rPr>
+                <w:color w:val="000000" w:themeColor="text1"/>
+              </w:rPr>
+              <w:t xml:space="preserve">November </w:t>
+            </w:r>
+            <w:r>
+              <w:rPr>
+                <w:color w:val="000000" w:themeColor="text1"/>
+              </w:rPr>
+              <w:t>18</w:t>
+            </w:r>
+            <w:r>
+              <w:rPr>
+                <w:color w:val="000000" w:themeColor="text1"/>
+              </w:rPr>
+              <w:t>, 20</w:t>
+            </w:r>
+            <w:r>
+              <w:rPr>
+                <w:color w:val="000000" w:themeColor="text1"/>
+              </w:rPr>
+              <w:t>21</w:t>
+            </w:r>
+          </w:p>
+        </w:tc>
+        <w:tc>
+          <w:tcPr>
+            <w:tcW w:w="3867" w:type="dxa"/>
+            <w:tcBorders>
+              <w:bottom w:val="single" w:sz="4" w:space="0" w:color="auto"/>
+            </w:tcBorders>
+          </w:tcPr>
+          <w:p>
+            <w:pPr>
+              <w:rPr>
+                <w:color w:val="000000" w:themeColor="text1"/>
+              </w:rPr>
+            </w:pPr>
+            <w:r>
+              <w:rPr>
+                <w:color w:val="000000" w:themeColor="text1"/>
+              </w:rPr>
+              <w:t>Security</w:t>
+            </w:r>
+            <w:r>
+              <w:rPr>
+                <w:color w:val="000000" w:themeColor="text1"/>
+              </w:rPr>
+              <w:t xml:space="preserve"> in Computer Networks</w:t>
+            </w:r>
+            <w:ins w:id="9" w:author="Chetty, Damodar Kumar S" w:date="2021-09-26T17:59:00Z">
               <w:r>
                 <w:rPr>
                   <w:color w:val="000000" w:themeColor="text1"/>
                 </w:rPr>
-                <w:t>- 2</w:t>
+                <w:t xml:space="preserve"> - 2</w:t>
               </w:r>
             </w:ins>
-          </w:p>
-        </w:tc>
-        <w:tc>
-          <w:tcPr>
-            <w:tcW w:w="2338" w:type="dxa"/>
-          </w:tcPr>
-          <w:p>
-            <w:pPr>
-              <w:rPr>
-                <w:color w:val="000000" w:themeColor="text1"/>
-              </w:rPr>
-            </w:pPr>
-            <w:r>
-              <w:rPr>
-                <w:color w:val="000000" w:themeColor="text1"/>
-              </w:rPr>
-              <w:t>Project 1 due</w:t>
-            </w:r>
-          </w:p>
-        </w:tc>
-      </w:tr>
-      <w:tr>
-        <w:tc>
-          <w:tcPr>
-            <w:tcW w:w="805" w:type="dxa"/>
-          </w:tcPr>
-          <w:p>
-            <w:pPr>
-              <w:rPr>
-                <w:color w:val="000000" w:themeColor="text1"/>
-              </w:rPr>
-            </w:pPr>
-            <w:r>
-              <w:rPr>
-                <w:color w:val="000000" w:themeColor="text1"/>
-              </w:rPr>
-              <w:t>9</w:t>
-            </w:r>
-          </w:p>
-        </w:tc>
-        <w:tc>
-          <w:tcPr>
-            <w:tcW w:w="2340" w:type="dxa"/>
-          </w:tcPr>
-          <w:p>
-            <w:pPr>
-              <w:rPr>
-                <w:color w:val="000000" w:themeColor="text1"/>
-              </w:rPr>
-            </w:pPr>
-            <w:r>
-              <w:rPr>
-                <w:color w:val="000000" w:themeColor="text1"/>
-              </w:rPr>
-              <w:t xml:space="preserve">October </w:t>
-            </w:r>
-            <w:r>
-              <w:rPr>
-                <w:color w:val="000000" w:themeColor="text1"/>
-              </w:rPr>
-              <w:t>21</w:t>
-            </w:r>
-            <w:r>
-              <w:rPr>
-                <w:color w:val="000000" w:themeColor="text1"/>
-              </w:rPr>
-              <w:t>, 20</w:t>
-            </w:r>
-            <w:r>
-              <w:rPr>
-                <w:color w:val="000000" w:themeColor="text1"/>
-              </w:rPr>
-              <w:t>21</w:t>
-            </w:r>
-          </w:p>
-        </w:tc>
-        <w:tc>
-          <w:tcPr>
-            <w:tcW w:w="3867" w:type="dxa"/>
-          </w:tcPr>
-          <w:p>
-            <w:pPr>
-              <w:rPr>
-                <w:color w:val="000000" w:themeColor="text1"/>
-              </w:rPr>
-            </w:pPr>
-            <w:r>
-              <w:rPr>
-                <w:color w:val="000000" w:themeColor="text1"/>
-              </w:rPr>
-              <w:t>Network Layer - Control Plane</w:t>
-            </w:r>
-            <w:ins w:id="12" w:author="Chetty, Damodar Kumar S" w:date="2021-09-06T12:22:00Z">
-              <w:r>
-                <w:rPr>
-                  <w:color w:val="000000" w:themeColor="text1"/>
-                </w:rPr>
-                <w:t xml:space="preserve"> - 1</w:t>
-              </w:r>
-            </w:ins>
-          </w:p>
-        </w:tc>
-        <w:tc>
-          <w:tcPr>
-            <w:tcW w:w="2338" w:type="dxa"/>
-          </w:tcPr>
-          <w:p>
-            <w:pPr>
-              <w:rPr>
-                <w:color w:val="000000" w:themeColor="text1"/>
-              </w:rPr>
-            </w:pPr>
-          </w:p>
-        </w:tc>
-      </w:tr>
-      <w:tr>
-        <w:tc>
-          <w:tcPr>
-            <w:tcW w:w="805" w:type="dxa"/>
-          </w:tcPr>
-          <w:p>
-            <w:pPr>
-              <w:rPr>
-                <w:color w:val="000000" w:themeColor="text1"/>
-              </w:rPr>
-            </w:pPr>
-            <w:r>
-              <w:rPr>
-                <w:color w:val="000000" w:themeColor="text1"/>
-              </w:rPr>
-              <w:t>10</w:t>
-            </w:r>
-          </w:p>
-        </w:tc>
-        <w:tc>
-          <w:tcPr>
-            <w:tcW w:w="2340" w:type="dxa"/>
-          </w:tcPr>
-          <w:p>
-            <w:pPr>
-              <w:rPr>
-                <w:color w:val="000000" w:themeColor="text1"/>
-              </w:rPr>
-            </w:pPr>
-            <w:r>
-              <w:rPr>
-                <w:color w:val="000000" w:themeColor="text1"/>
-              </w:rPr>
-              <w:t xml:space="preserve">October </w:t>
-            </w:r>
-            <w:r>
-              <w:rPr>
-                <w:color w:val="000000" w:themeColor="text1"/>
-              </w:rPr>
-              <w:t>28</w:t>
-            </w:r>
-            <w:r>
-              <w:rPr>
-                <w:color w:val="000000" w:themeColor="text1"/>
-              </w:rPr>
-              <w:t>, 20</w:t>
-            </w:r>
-            <w:r>
-              <w:rPr>
-                <w:color w:val="000000" w:themeColor="text1"/>
-              </w:rPr>
-              <w:t>21</w:t>
-            </w:r>
-          </w:p>
-        </w:tc>
-        <w:tc>
-          <w:tcPr>
-            <w:tcW w:w="3867" w:type="dxa"/>
-          </w:tcPr>
-          <w:p>
-            <w:pPr>
-              <w:rPr>
-                <w:color w:val="000000" w:themeColor="text1"/>
-              </w:rPr>
-            </w:pPr>
-            <w:del w:id="13" w:author="Chetty, Damodar Kumar S" w:date="2021-09-06T12:23:00Z">
-              <w:r>
-                <w:rPr>
-                  <w:color w:val="000000" w:themeColor="text1"/>
-                </w:rPr>
-                <w:delText xml:space="preserve"> </w:delText>
-              </w:r>
-            </w:del>
-            <w:r>
-              <w:rPr>
-                <w:color w:val="000000" w:themeColor="text1"/>
-              </w:rPr>
-              <w:t>Network Layer - Control Plane - 2</w:t>
-            </w:r>
-          </w:p>
-        </w:tc>
-        <w:tc>
-          <w:tcPr>
-            <w:tcW w:w="2338" w:type="dxa"/>
-          </w:tcPr>
-          <w:p>
-            <w:pPr>
-              <w:rPr>
-                <w:color w:val="000000" w:themeColor="text1"/>
-              </w:rPr>
-            </w:pPr>
-          </w:p>
-        </w:tc>
-      </w:tr>
-      <w:tr>
-        <w:tc>
-          <w:tcPr>
-            <w:tcW w:w="805" w:type="dxa"/>
-          </w:tcPr>
-          <w:p>
-            <w:pPr>
-              <w:rPr>
-                <w:color w:val="000000" w:themeColor="text1"/>
-              </w:rPr>
-            </w:pPr>
-            <w:r>
-              <w:rPr>
-                <w:color w:val="000000" w:themeColor="text1"/>
-              </w:rPr>
-              <w:t>11</w:t>
-            </w:r>
-          </w:p>
-        </w:tc>
-        <w:tc>
-          <w:tcPr>
-            <w:tcW w:w="2340" w:type="dxa"/>
-          </w:tcPr>
-          <w:p>
-            <w:pPr>
-              <w:rPr>
-                <w:color w:val="000000" w:themeColor="text1"/>
-              </w:rPr>
-            </w:pPr>
-            <w:r>
-              <w:rPr>
-                <w:color w:val="000000" w:themeColor="text1"/>
-              </w:rPr>
-              <w:t xml:space="preserve">November </w:t>
-            </w:r>
-            <w:r>
-              <w:rPr>
-                <w:color w:val="000000" w:themeColor="text1"/>
-              </w:rPr>
-              <w:t>4</w:t>
-            </w:r>
-            <w:r>
-              <w:rPr>
-                <w:color w:val="000000" w:themeColor="text1"/>
-              </w:rPr>
-              <w:t>, 20</w:t>
-            </w:r>
-            <w:r>
-              <w:rPr>
-                <w:color w:val="000000" w:themeColor="text1"/>
-              </w:rPr>
-              <w:t>21</w:t>
-            </w:r>
-          </w:p>
-        </w:tc>
-        <w:tc>
-          <w:tcPr>
-            <w:tcW w:w="3867" w:type="dxa"/>
-          </w:tcPr>
-          <w:p>
-            <w:pPr>
-              <w:rPr>
-                <w:color w:val="000000" w:themeColor="text1"/>
-              </w:rPr>
-            </w:pPr>
-            <w:del w:id="14" w:author="Chetty, Damodar Kumar S" w:date="2021-09-06T12:23:00Z">
-              <w:r>
-                <w:rPr>
-                  <w:color w:val="000000" w:themeColor="text1"/>
-                </w:rPr>
-                <w:delText xml:space="preserve"> </w:delText>
-              </w:r>
-            </w:del>
-            <w:r>
-              <w:rPr>
-                <w:color w:val="000000" w:themeColor="text1"/>
-              </w:rPr>
-              <w:t>Link Layer and LANs</w:t>
-            </w:r>
-          </w:p>
-        </w:tc>
-        <w:tc>
-          <w:tcPr>
-            <w:tcW w:w="2338" w:type="dxa"/>
-          </w:tcPr>
-          <w:p>
-            <w:pPr>
-              <w:rPr>
-                <w:color w:val="000000" w:themeColor="text1"/>
-              </w:rPr>
-            </w:pPr>
-          </w:p>
-        </w:tc>
-      </w:tr>
-      <w:tr>
-        <w:tc>
-          <w:tcPr>
-            <w:tcW w:w="805" w:type="dxa"/>
-          </w:tcPr>
-          <w:p>
-            <w:pPr>
-              <w:rPr>
-                <w:color w:val="000000" w:themeColor="text1"/>
-              </w:rPr>
-            </w:pPr>
-            <w:r>
-              <w:rPr>
-                <w:color w:val="000000" w:themeColor="text1"/>
-              </w:rPr>
-              <w:t>12</w:t>
-            </w:r>
-          </w:p>
-        </w:tc>
-        <w:tc>
-          <w:tcPr>
-            <w:tcW w:w="2340" w:type="dxa"/>
-          </w:tcPr>
-          <w:p>
-            <w:pPr>
-              <w:rPr>
-                <w:color w:val="000000" w:themeColor="text1"/>
-              </w:rPr>
-            </w:pPr>
-            <w:r>
-              <w:rPr>
-                <w:color w:val="000000" w:themeColor="text1"/>
-              </w:rPr>
-              <w:t xml:space="preserve">November </w:t>
-            </w:r>
-            <w:r>
-              <w:rPr>
-                <w:color w:val="000000" w:themeColor="text1"/>
-              </w:rPr>
-              <w:t>11</w:t>
-            </w:r>
-            <w:r>
-              <w:rPr>
-                <w:color w:val="000000" w:themeColor="text1"/>
-              </w:rPr>
-              <w:t>, 20</w:t>
-            </w:r>
-            <w:r>
-              <w:rPr>
-                <w:color w:val="000000" w:themeColor="text1"/>
-              </w:rPr>
-              <w:t>21</w:t>
-            </w:r>
-          </w:p>
-        </w:tc>
-        <w:tc>
-          <w:tcPr>
-            <w:tcW w:w="3867" w:type="dxa"/>
-          </w:tcPr>
-          <w:p>
-            <w:pPr>
-              <w:rPr>
-                <w:color w:val="000000" w:themeColor="text1"/>
-              </w:rPr>
-            </w:pPr>
-            <w:r>
-              <w:rPr>
-                <w:color w:val="000000" w:themeColor="text1"/>
-              </w:rPr>
-              <w:t xml:space="preserve">Wireless </w:t>
-            </w:r>
-            <w:del w:id="15" w:author="Chetty, Damodar Kumar S" w:date="2021-09-06T12:22:00Z">
-              <w:r>
-                <w:rPr>
-                  <w:color w:val="000000" w:themeColor="text1"/>
-                </w:rPr>
-                <w:delText xml:space="preserve">and Mobile </w:delText>
-              </w:r>
-            </w:del>
-            <w:r>
-              <w:rPr>
-                <w:color w:val="000000" w:themeColor="text1"/>
-              </w:rPr>
-              <w:t>Networks</w:t>
-            </w:r>
-          </w:p>
-        </w:tc>
-        <w:tc>
-          <w:tcPr>
-            <w:tcW w:w="2338" w:type="dxa"/>
-          </w:tcPr>
-          <w:p>
-            <w:pPr>
-              <w:rPr>
-                <w:color w:val="000000" w:themeColor="text1"/>
-              </w:rPr>
-            </w:pPr>
-          </w:p>
-        </w:tc>
-      </w:tr>
-      <w:tr>
-        <w:tc>
-          <w:tcPr>
-            <w:tcW w:w="805" w:type="dxa"/>
-            <w:tcBorders>
-              <w:bottom w:val="single" w:sz="4" w:space="0" w:color="auto"/>
-            </w:tcBorders>
-          </w:tcPr>
-          <w:p>
-            <w:pPr>
-              <w:rPr>
-                <w:color w:val="000000" w:themeColor="text1"/>
-              </w:rPr>
-            </w:pPr>
-            <w:r>
-              <w:rPr>
-                <w:color w:val="000000" w:themeColor="text1"/>
-              </w:rPr>
-              <w:t>13</w:t>
-            </w:r>
-          </w:p>
-        </w:tc>
-        <w:tc>
-          <w:tcPr>
-            <w:tcW w:w="2340" w:type="dxa"/>
-            <w:tcBorders>
-              <w:bottom w:val="single" w:sz="4" w:space="0" w:color="auto"/>
-            </w:tcBorders>
-          </w:tcPr>
-          <w:p>
-            <w:pPr>
-              <w:rPr>
-                <w:color w:val="000000" w:themeColor="text1"/>
-              </w:rPr>
-            </w:pPr>
-            <w:r>
-              <w:rPr>
-                <w:color w:val="000000" w:themeColor="text1"/>
-              </w:rPr>
-              <w:t xml:space="preserve">November </w:t>
-            </w:r>
-            <w:r>
-              <w:rPr>
-                <w:color w:val="000000" w:themeColor="text1"/>
-              </w:rPr>
-              <w:t>18</w:t>
-            </w:r>
-            <w:r>
-              <w:rPr>
-                <w:color w:val="000000" w:themeColor="text1"/>
-              </w:rPr>
-              <w:t>, 20</w:t>
-            </w:r>
-            <w:r>
-              <w:rPr>
-                <w:color w:val="000000" w:themeColor="text1"/>
-              </w:rPr>
-              <w:t>21</w:t>
-            </w:r>
-          </w:p>
-        </w:tc>
-        <w:tc>
-          <w:tcPr>
-            <w:tcW w:w="3867" w:type="dxa"/>
-            <w:tcBorders>
-              <w:bottom w:val="single" w:sz="4" w:space="0" w:color="auto"/>
-            </w:tcBorders>
-          </w:tcPr>
-          <w:p>
-            <w:pPr>
-              <w:rPr>
-                <w:color w:val="000000" w:themeColor="text1"/>
-              </w:rPr>
-            </w:pPr>
-            <w:r>
-              <w:rPr>
-                <w:color w:val="000000" w:themeColor="text1"/>
-              </w:rPr>
-              <w:t>Security</w:t>
-            </w:r>
-            <w:r>
-              <w:rPr>
-                <w:color w:val="000000" w:themeColor="text1"/>
-              </w:rPr>
-              <w:t xml:space="preserve"> in Computer Networks</w:t>
-            </w:r>
           </w:p>
         </w:tc>
         <w:tc>
@@ -4011,13 +3983,8 @@
         <w:spacing w:after="120" w:line="240" w:lineRule="auto"/>
       </w:pPr>
       <w:r>
-        <w:t xml:space="preserve">attended at least 11 classes out of </w:t>
-      </w:r>
-      <w:proofErr w:type="gramStart"/>
-      <w:r>
-        <w:t>13;</w:t>
-      </w:r>
-      <w:proofErr w:type="gramEnd"/>
+        <w:t>attended at least 11 classes out of 13;</w:t>
+      </w:r>
     </w:p>
     <w:p>
       <w:pPr>
@@ -4028,15 +3995,7 @@
         <w:spacing w:after="120" w:line="240" w:lineRule="auto"/>
       </w:pPr>
       <w:r>
-        <w:t xml:space="preserve">successfully completed two thirds of the assignments, quizzes, and </w:t>
-      </w:r>
-      <w:proofErr w:type="gramStart"/>
-      <w:r>
-        <w:t>tests;</w:t>
-      </w:r>
-      <w:proofErr w:type="gramEnd"/>
-      <w:r>
-        <w:t xml:space="preserve"> and</w:t>
+        <w:t>successfully completed two thirds of the assignments, quizzes, and tests; and</w:t>
       </w:r>
     </w:p>
     <w:p>
@@ -7889,16 +7848,6 @@
 </file>
 
 <file path=customXml/item1.xml><?xml version="1.0" encoding="utf-8"?>
-<p:properties xmlns:p="http://schemas.microsoft.com/office/2006/metadata/properties" xmlns:xsi="http://www.w3.org/2001/XMLSchema-instance" xmlns:pc="http://schemas.microsoft.com/office/infopath/2007/PartnerControls">
-  <documentManagement/>
-</p:properties>
-</file>
-
-<file path=customXml/item2.xml><?xml version="1.0" encoding="utf-8"?>
-<b:Sources xmlns:b="http://schemas.openxmlformats.org/officeDocument/2006/bibliography" xmlns="http://schemas.openxmlformats.org/officeDocument/2006/bibliography" SelectedStyle="\APASixthEditionOfficeOnline.xsl" StyleName="APA" Version="6"/>
-</file>
-
-<file path=customXml/item3.xml><?xml version="1.0" encoding="utf-8"?>
 <ct:contentTypeSchema xmlns:ct="http://schemas.microsoft.com/office/2006/metadata/contentType" xmlns:ma="http://schemas.microsoft.com/office/2006/metadata/properties/metaAttributes" ct:_="" ma:_="" ma:contentTypeName="Document" ma:contentTypeID="0x0101002CBB606DFD6C494B849BE2614C39C0D5" ma:contentTypeVersion="14" ma:contentTypeDescription="Create a new document." ma:contentTypeScope="" ma:versionID="a6b5224cc9701e4b62e17e28a2af1d94">
   <xsd:schema xmlns:xsd="http://www.w3.org/2001/XMLSchema" xmlns:xs="http://www.w3.org/2001/XMLSchema" xmlns:p="http://schemas.microsoft.com/office/2006/metadata/properties" xmlns:ns3="66de71af-98fc-44da-a118-d7292f2c017b" xmlns:ns4="279934cb-3e1a-4fe1-afd2-31034717dad7" targetNamespace="http://schemas.microsoft.com/office/2006/metadata/properties" ma:root="true" ma:fieldsID="c0052896337d253137f583881cd8375e" ns3:_="" ns4:_="">
     <xsd:import namespace="66de71af-98fc-44da-a118-d7292f2c017b"/>
@@ -8121,7 +8070,7 @@
 </ct:contentTypeSchema>
 </file>
 
-<file path=customXml/item4.xml><?xml version="1.0" encoding="utf-8"?>
+<file path=customXml/item2.xml><?xml version="1.0" encoding="utf-8"?>
 <?mso-contentType ?>
 <FormTemplates xmlns="http://schemas.microsoft.com/sharepoint/v3/contenttype/forms">
   <Display>DocumentLibraryForm</Display>
@@ -8130,24 +8079,17 @@
 </FormTemplates>
 </file>
 
-<file path=customXml/itemProps1.xml><?xml version="1.0" encoding="utf-8"?>
-<ds:datastoreItem xmlns:ds="http://schemas.openxmlformats.org/officeDocument/2006/customXml" ds:itemID="{98411DCD-C07E-49BF-8CE1-C75B31CD2C62}">
-  <ds:schemaRefs>
-    <ds:schemaRef ds:uri="http://schemas.microsoft.com/office/2006/metadata/properties"/>
-    <ds:schemaRef ds:uri="http://schemas.microsoft.com/office/infopath/2007/PartnerControls"/>
-  </ds:schemaRefs>
-</ds:datastoreItem>
+<file path=customXml/item3.xml><?xml version="1.0" encoding="utf-8"?>
+<p:properties xmlns:p="http://schemas.microsoft.com/office/2006/metadata/properties" xmlns:xsi="http://www.w3.org/2001/XMLSchema-instance" xmlns:pc="http://schemas.microsoft.com/office/infopath/2007/PartnerControls">
+  <documentManagement/>
+</p:properties>
 </file>
 
-<file path=customXml/itemProps2.xml><?xml version="1.0" encoding="utf-8"?>
-<ds:datastoreItem xmlns:ds="http://schemas.openxmlformats.org/officeDocument/2006/customXml" ds:itemID="{1E8BE07A-22E2-4C7A-AE7E-0C29EAD42430}">
-  <ds:schemaRefs>
-    <ds:schemaRef ds:uri="http://schemas.openxmlformats.org/officeDocument/2006/bibliography"/>
-  </ds:schemaRefs>
-</ds:datastoreItem>
+<file path=customXml/item4.xml><?xml version="1.0" encoding="utf-8"?>
+<b:Sources xmlns:b="http://schemas.openxmlformats.org/officeDocument/2006/bibliography" xmlns="http://schemas.openxmlformats.org/officeDocument/2006/bibliography" SelectedStyle="\APASixthEditionOfficeOnline.xsl" StyleName="APA" Version="6"/>
 </file>
 
-<file path=customXml/itemProps3.xml><?xml version="1.0" encoding="utf-8"?>
+<file path=customXml/itemProps1.xml><?xml version="1.0" encoding="utf-8"?>
 <ds:datastoreItem xmlns:ds="http://schemas.openxmlformats.org/officeDocument/2006/customXml" ds:itemID="{00CC06D0-AE9D-44E0-B508-C1DC370D457E}">
   <ds:schemaRefs>
     <ds:schemaRef ds:uri="http://schemas.microsoft.com/office/2006/metadata/contentType"/>
@@ -8166,10 +8108,27 @@
 </ds:datastoreItem>
 </file>
 
-<file path=customXml/itemProps4.xml><?xml version="1.0" encoding="utf-8"?>
+<file path=customXml/itemProps2.xml><?xml version="1.0" encoding="utf-8"?>
 <ds:datastoreItem xmlns:ds="http://schemas.openxmlformats.org/officeDocument/2006/customXml" ds:itemID="{34ED933E-DBC8-478E-83AA-26F547CDA4EF}">
   <ds:schemaRefs>
     <ds:schemaRef ds:uri="http://schemas.microsoft.com/sharepoint/v3/contenttype/forms"/>
   </ds:schemaRefs>
 </ds:datastoreItem>
+</file>
+
+<file path=customXml/itemProps3.xml><?xml version="1.0" encoding="utf-8"?>
+<ds:datastoreItem xmlns:ds="http://schemas.openxmlformats.org/officeDocument/2006/customXml" ds:itemID="{98411DCD-C07E-49BF-8CE1-C75B31CD2C62}">
+  <ds:schemaRefs>
+    <ds:schemaRef ds:uri="http://schemas.microsoft.com/office/2006/metadata/properties"/>
+    <ds:schemaRef ds:uri="http://schemas.microsoft.com/office/infopath/2007/PartnerControls"/>
+  </ds:schemaRefs>
+</ds:datastoreItem>
+</file>
+
+<file path=customXml/itemProps4.xml><?xml version="1.0" encoding="utf-8"?>
+<ds:datastoreItem xmlns:ds="http://schemas.openxmlformats.org/officeDocument/2006/customXml" ds:itemID="{1E8BE07A-22E2-4C7A-AE7E-0C29EAD42430}">
+  <ds:schemaRefs>
+    <ds:schemaRef ds:uri="http://schemas.openxmlformats.org/officeDocument/2006/bibliography"/>
+  </ds:schemaRefs>
+</ds:datastoreItem>
 </file>
</xml_diff>